<commit_message>
Update Assignment Subjective Questions.docx
Answered all the subjective questions.
</commit_message>
<xml_diff>
--- a/Assignment Subjective Questions.docx
+++ b/Assignment Subjective Questions.docx
@@ -1,6 +1,6 @@
 
 <file path=word/document.xml><?xml version="1.0" encoding="utf-8"?>
-<w:document xmlns:wpc="http://schemas.microsoft.com/office/word/2010/wordprocessingCanvas" xmlns:cx="http://schemas.microsoft.com/office/drawing/2014/chartex" xmlns:cx1="http://schemas.microsoft.com/office/drawing/2015/9/8/chartex" xmlns:cx2="http://schemas.microsoft.com/office/drawing/2015/10/21/chartex" xmlns:cx3="http://schemas.microsoft.com/office/drawing/2016/5/9/chartex" xmlns:cx4="http://schemas.microsoft.com/office/drawing/2016/5/10/chartex" xmlns:cx5="http://schemas.microsoft.com/office/drawing/2016/5/11/chartex" xmlns:cx6="http://schemas.microsoft.com/office/drawing/2016/5/12/chartex" xmlns:cx7="http://schemas.microsoft.com/office/drawing/2016/5/13/chartex" xmlns:cx8="http://schemas.microsoft.com/office/drawing/2016/5/14/chartex" xmlns:mc="http://schemas.openxmlformats.org/markup-compatibility/2006" xmlns:aink="http://schemas.microsoft.com/office/drawing/2016/ink" xmlns:am3d="http://schemas.microsoft.com/office/drawing/2017/model3d" xmlns:o="urn:schemas-microsoft-com:office:office" xmlns:r="http://schemas.openxmlformats.org/officeDocument/2006/relationships" xmlns:m="http://schemas.openxmlformats.org/officeDocument/2006/math" xmlns:v="urn:schemas-microsoft-com:vml" xmlns:wp14="http://schemas.microsoft.com/office/word/2010/wordprocessingDrawing" xmlns:wp="http://schemas.openxmlformats.org/drawingml/2006/wordprocessingDrawing" xmlns:w10="urn:schemas-microsoft-com:office:word" xmlns:w="http://schemas.openxmlformats.org/wordprocessingml/2006/main" xmlns:w14="http://schemas.microsoft.com/office/word/2010/wordml" xmlns:w15="http://schemas.microsoft.com/office/word/2012/wordml" xmlns:w16cid="http://schemas.microsoft.com/office/word/2016/wordml/cid" xmlns:w16se="http://schemas.microsoft.com/office/word/2015/wordml/symex" xmlns:wpg="http://schemas.microsoft.com/office/word/2010/wordprocessingGroup" xmlns:wpi="http://schemas.microsoft.com/office/word/2010/wordprocessingInk" xmlns:wne="http://schemas.microsoft.com/office/word/2006/wordml" xmlns:wps="http://schemas.microsoft.com/office/word/2010/wordprocessingShape" mc:Ignorable="w14 w15 w16se w16cid wp14">
+<w:document xmlns:wpc="http://schemas.microsoft.com/office/word/2010/wordprocessingCanvas" xmlns:cx="http://schemas.microsoft.com/office/drawing/2014/chartex" xmlns:cx1="http://schemas.microsoft.com/office/drawing/2015/9/8/chartex" xmlns:cx2="http://schemas.microsoft.com/office/drawing/2015/10/21/chartex" xmlns:cx3="http://schemas.microsoft.com/office/drawing/2016/5/9/chartex" xmlns:cx4="http://schemas.microsoft.com/office/drawing/2016/5/10/chartex" xmlns:cx5="http://schemas.microsoft.com/office/drawing/2016/5/11/chartex" xmlns:cx6="http://schemas.microsoft.com/office/drawing/2016/5/12/chartex" xmlns:cx7="http://schemas.microsoft.com/office/drawing/2016/5/13/chartex" xmlns:cx8="http://schemas.microsoft.com/office/drawing/2016/5/14/chartex" xmlns:mc="http://schemas.openxmlformats.org/markup-compatibility/2006" xmlns:aink="http://schemas.microsoft.com/office/drawing/2016/ink" xmlns:am3d="http://schemas.microsoft.com/office/drawing/2017/model3d" xmlns:o="urn:schemas-microsoft-com:office:office" xmlns:oel="http://schemas.microsoft.com/office/2019/extlst" xmlns:r="http://schemas.openxmlformats.org/officeDocument/2006/relationships" xmlns:m="http://schemas.openxmlformats.org/officeDocument/2006/math" xmlns:v="urn:schemas-microsoft-com:vml" xmlns:wp14="http://schemas.microsoft.com/office/word/2010/wordprocessingDrawing" xmlns:wp="http://schemas.openxmlformats.org/drawingml/2006/wordprocessingDrawing" xmlns:w10="urn:schemas-microsoft-com:office:word" xmlns:w="http://schemas.openxmlformats.org/wordprocessingml/2006/main" xmlns:w14="http://schemas.microsoft.com/office/word/2010/wordml" xmlns:w15="http://schemas.microsoft.com/office/word/2012/wordml" xmlns:w16cex="http://schemas.microsoft.com/office/word/2018/wordml/cex" xmlns:w16cid="http://schemas.microsoft.com/office/word/2016/wordml/cid" xmlns:w16="http://schemas.microsoft.com/office/word/2018/wordml" xmlns:w16sdtdh="http://schemas.microsoft.com/office/word/2020/wordml/sdtdatahash" xmlns:w16se="http://schemas.microsoft.com/office/word/2015/wordml/symex" xmlns:wpg="http://schemas.microsoft.com/office/word/2010/wordprocessingGroup" xmlns:wpi="http://schemas.microsoft.com/office/word/2010/wordprocessingInk" xmlns:wne="http://schemas.microsoft.com/office/word/2006/wordml" xmlns:wps="http://schemas.microsoft.com/office/word/2010/wordprocessingShape" mc:Ignorable="w14 w15 w16se w16cid w16 w16cex w16sdtdh wp14">
   <w:body>
     <w:p>
       <w:pPr>
@@ -8,61 +8,834 @@
           <w:ilvl w:val="0"/>
           <w:numId w:val="1"/>
         </w:numPr>
-      </w:pPr>
-      <w:r>
+        <w:rPr>
+          <w:color w:val="1F497D" w:themeColor="text2"/>
+        </w:rPr>
+      </w:pPr>
+      <w:r>
+        <w:rPr>
+          <w:color w:val="1F497D" w:themeColor="text2"/>
+        </w:rPr>
         <w:t>Which are the top three variables in your model which contribute most towards the probability of a lead getting converted?</w:t>
       </w:r>
-      <w:r>
-        <w:br/>
-      </w:r>
-    </w:p>
+    </w:p>
+    <w:p>
+      <w:pPr>
+        <w:rPr>
+          <w:color w:val="1F497D" w:themeColor="text2"/>
+        </w:rPr>
+      </w:pPr>
+    </w:p>
+    <w:p>
+      <w:pPr>
+        <w:ind w:left="360"/>
+      </w:pPr>
+      <w:r>
+        <w:rPr>
+          <w:b/>
+          <w:bCs/>
+          <w:u w:val="single"/>
+        </w:rPr>
+        <w:t>Ans:</w:t>
+      </w:r>
+      <w:r>
+        <w:t xml:space="preserve"> The top three variables in our model which contribute the most towards th</w:t>
+      </w:r>
+      <w:r>
+        <w:t>e lead getting converted are</w:t>
+      </w:r>
+      <w:r>
+        <w:t>:</w:t>
+      </w:r>
+    </w:p>
+    <w:p>
+      <w:pPr>
+        <w:pStyle w:val="ListParagraph"/>
+        <w:numPr>
+          <w:ilvl w:val="0"/>
+          <w:numId w:val="2"/>
+        </w:numPr>
+      </w:pPr>
+      <w:r>
+        <w:t>Lead Origin</w:t>
+      </w:r>
+    </w:p>
+    <w:p>
+      <w:pPr>
+        <w:pStyle w:val="ListParagraph"/>
+        <w:numPr>
+          <w:ilvl w:val="0"/>
+          <w:numId w:val="2"/>
+        </w:numPr>
+      </w:pPr>
+      <w:r>
+        <w:t>Last Notable activity</w:t>
+      </w:r>
+    </w:p>
+    <w:p>
+      <w:pPr>
+        <w:pStyle w:val="ListParagraph"/>
+        <w:numPr>
+          <w:ilvl w:val="0"/>
+          <w:numId w:val="2"/>
+        </w:numPr>
+      </w:pPr>
+      <w:r>
+        <w:t>What is your current Occupation</w:t>
+      </w:r>
+    </w:p>
+    <w:p>
+      <w:pPr>
+        <w:ind w:left="360"/>
+      </w:pPr>
+    </w:p>
+    <w:p>
+      <w:pPr>
+        <w:ind w:left="360"/>
+        <w:jc w:val="center"/>
+      </w:pPr>
+      <w:r>
+        <w:t xml:space="preserve">The following </w:t>
+      </w:r>
+      <w:r>
+        <w:t>table shows the importance of each variable wrt their coefficients:</w:t>
+      </w:r>
+    </w:p>
+    <w:p>
+      <w:pPr>
+        <w:ind w:left="360"/>
+      </w:pPr>
+    </w:p>
+    <w:p>
+      <w:pPr>
+        <w:ind w:left="360"/>
+      </w:pPr>
+      <w:r>
+        <w:t xml:space="preserve">       </w:t>
+      </w:r>
+      <w:r>
+        <w:drawing>
+          <wp:inline distT="0" distB="0" distL="0" distR="0" wp14:anchorId="6A130289" wp14:editId="79AF4EE9">
+            <wp:extent cx="5943600" cy="2514600"/>
+            <wp:effectExtent l="0" t="0" r="0" b="0"/>
+            <wp:docPr id="1" name="Picture 1"/>
+            <wp:cNvGraphicFramePr>
+              <a:graphicFrameLocks xmlns:a="http://schemas.openxmlformats.org/drawingml/2006/main" noChangeAspect="1"/>
+            </wp:cNvGraphicFramePr>
+            <a:graphic xmlns:a="http://schemas.openxmlformats.org/drawingml/2006/main">
+              <a:graphicData uri="http://schemas.openxmlformats.org/drawingml/2006/picture">
+                <pic:pic xmlns:pic="http://schemas.openxmlformats.org/drawingml/2006/picture">
+                  <pic:nvPicPr>
+                    <pic:cNvPr id="1" name=""/>
+                    <pic:cNvPicPr/>
+                  </pic:nvPicPr>
+                  <pic:blipFill>
+                    <a:blip r:embed="rId5"/>
+                    <a:stretch>
+                      <a:fillRect/>
+                    </a:stretch>
+                  </pic:blipFill>
+                  <pic:spPr>
+                    <a:xfrm>
+                      <a:off x="0" y="0"/>
+                      <a:ext cx="5943600" cy="2514600"/>
+                    </a:xfrm>
+                    <a:prstGeom prst="rect">
+                      <a:avLst/>
+                    </a:prstGeom>
+                    <a:solidFill>
+                      <a:schemeClr val="bg2"/>
+                    </a:solidFill>
+                  </pic:spPr>
+                </pic:pic>
+              </a:graphicData>
+            </a:graphic>
+          </wp:inline>
+        </w:drawing>
+      </w:r>
+    </w:p>
+    <w:p/>
     <w:p>
       <w:pPr>
         <w:numPr>
           <w:ilvl w:val="0"/>
           <w:numId w:val="1"/>
         </w:numPr>
-      </w:pPr>
-      <w:r>
+        <w:rPr>
+          <w:color w:val="1F497D" w:themeColor="text2"/>
+        </w:rPr>
+      </w:pPr>
+      <w:r>
+        <w:rPr>
+          <w:color w:val="1F497D" w:themeColor="text2"/>
+        </w:rPr>
         <w:t>What are the top 3 categorical/dummy variables in the model which should be focused the most on in order to increase the probability of lead conversion?</w:t>
       </w:r>
     </w:p>
-    <w:p/>
+    <w:p>
+      <w:pPr>
+        <w:rPr>
+          <w:color w:val="1F497D" w:themeColor="text2"/>
+        </w:rPr>
+      </w:pPr>
+    </w:p>
+    <w:p>
+      <w:pPr>
+        <w:ind w:left="360"/>
+      </w:pPr>
+      <w:r>
+        <w:rPr>
+          <w:b/>
+          <w:bCs/>
+          <w:u w:val="single"/>
+        </w:rPr>
+        <w:t>Ans:</w:t>
+      </w:r>
+      <w:r>
+        <w:rPr>
+          <w:u w:val="single"/>
+        </w:rPr>
+        <w:t xml:space="preserve"> </w:t>
+      </w:r>
+      <w:r>
+        <w:t xml:space="preserve">Upon reviewing </w:t>
+      </w:r>
+      <w:r>
+        <w:t xml:space="preserve">the final model and </w:t>
+      </w:r>
+      <w:r>
+        <w:t xml:space="preserve">which is evident from the EDA the top 3 categorical/dummy variables </w:t>
+      </w:r>
+      <w:r>
+        <w:t>in which the company should focus to increase the lead conversion are:</w:t>
+      </w:r>
+    </w:p>
+    <w:p>
+      <w:pPr>
+        <w:pStyle w:val="ListParagraph"/>
+        <w:numPr>
+          <w:ilvl w:val="0"/>
+          <w:numId w:val="3"/>
+        </w:numPr>
+      </w:pPr>
+      <w:r>
+        <w:t>Lead Origin – Lead Add Form</w:t>
+      </w:r>
+    </w:p>
+    <w:p>
+      <w:pPr>
+        <w:pStyle w:val="ListParagraph"/>
+        <w:numPr>
+          <w:ilvl w:val="0"/>
+          <w:numId w:val="3"/>
+        </w:numPr>
+      </w:pPr>
+      <w:r>
+        <w:t>Last Notable Activity – Had a phone conversation</w:t>
+      </w:r>
+    </w:p>
+    <w:p>
+      <w:pPr>
+        <w:pStyle w:val="ListParagraph"/>
+        <w:numPr>
+          <w:ilvl w:val="0"/>
+          <w:numId w:val="3"/>
+        </w:numPr>
+      </w:pPr>
+      <w:r>
+        <w:t>What is your current occupation – Working Professional.</w:t>
+      </w:r>
+    </w:p>
+    <w:p>
+      <w:pPr>
+        <w:ind w:left="480"/>
+        <w:jc w:val="center"/>
+        <w:rPr>
+          <w:b/>
+          <w:bCs/>
+          <w:u w:val="single"/>
+        </w:rPr>
+      </w:pPr>
+      <w:r>
+        <w:rPr>
+          <w:b/>
+          <w:bCs/>
+          <w:u w:val="single"/>
+        </w:rPr>
+        <w:t>Lead Origin</w:t>
+      </w:r>
+    </w:p>
+    <w:p>
+      <w:pPr>
+        <w:ind w:left="960" w:firstLine="480"/>
+      </w:pPr>
+      <w:r>
+        <w:t xml:space="preserve">      </w:t>
+      </w:r>
+      <w:r>
+        <w:drawing>
+          <wp:inline distT="0" distB="0" distL="0" distR="0" wp14:anchorId="0E36298C" wp14:editId="4A1B20A1">
+            <wp:extent cx="4498340" cy="2307322"/>
+            <wp:effectExtent l="0" t="0" r="0" b="0"/>
+            <wp:docPr id="2" name="Picture 2"/>
+            <wp:cNvGraphicFramePr>
+              <a:graphicFrameLocks xmlns:a="http://schemas.openxmlformats.org/drawingml/2006/main" noChangeAspect="1"/>
+            </wp:cNvGraphicFramePr>
+            <a:graphic xmlns:a="http://schemas.openxmlformats.org/drawingml/2006/main">
+              <a:graphicData uri="http://schemas.openxmlformats.org/drawingml/2006/picture">
+                <pic:pic xmlns:pic="http://schemas.openxmlformats.org/drawingml/2006/picture">
+                  <pic:nvPicPr>
+                    <pic:cNvPr id="1" name=""/>
+                    <pic:cNvPicPr/>
+                  </pic:nvPicPr>
+                  <pic:blipFill>
+                    <a:blip r:embed="rId6"/>
+                    <a:stretch>
+                      <a:fillRect/>
+                    </a:stretch>
+                  </pic:blipFill>
+                  <pic:spPr>
+                    <a:xfrm>
+                      <a:off x="0" y="0"/>
+                      <a:ext cx="4542593" cy="2330021"/>
+                    </a:xfrm>
+                    <a:prstGeom prst="rect">
+                      <a:avLst/>
+                    </a:prstGeom>
+                  </pic:spPr>
+                </pic:pic>
+              </a:graphicData>
+            </a:graphic>
+          </wp:inline>
+        </w:drawing>
+      </w:r>
+    </w:p>
+    <w:p>
+      <w:pPr>
+        <w:rPr>
+          <w:color w:val="1F497D" w:themeColor="text2"/>
+        </w:rPr>
+      </w:pPr>
+    </w:p>
+    <w:p>
+      <w:pPr>
+        <w:jc w:val="center"/>
+        <w:rPr>
+          <w:b/>
+          <w:bCs/>
+          <w:u w:val="single"/>
+        </w:rPr>
+      </w:pPr>
+      <w:r>
+        <w:rPr>
+          <w:b/>
+          <w:bCs/>
+          <w:u w:val="single"/>
+        </w:rPr>
+        <w:lastRenderedPageBreak/>
+        <w:t>W</w:t>
+      </w:r>
+      <w:r>
+        <w:rPr>
+          <w:b/>
+          <w:bCs/>
+          <w:u w:val="single"/>
+        </w:rPr>
+        <w:t>hat is your current Occupation</w:t>
+      </w:r>
+    </w:p>
+    <w:p>
+      <w:pPr>
+        <w:rPr>
+          <w:color w:val="1F497D" w:themeColor="text2"/>
+        </w:rPr>
+      </w:pPr>
+    </w:p>
+    <w:p>
+      <w:pPr>
+        <w:rPr>
+          <w:color w:val="1F497D" w:themeColor="text2"/>
+        </w:rPr>
+      </w:pPr>
+      <w:r>
+        <w:rPr>
+          <w:color w:val="1F497D" w:themeColor="text2"/>
+        </w:rPr>
+        <w:t xml:space="preserve">             </w:t>
+      </w:r>
+      <w:r>
+        <w:rPr>
+          <w:color w:val="1F497D" w:themeColor="text2"/>
+        </w:rPr>
+        <w:t xml:space="preserve">   </w:t>
+      </w:r>
+      <w:r>
+        <w:rPr>
+          <w:color w:val="1F497D" w:themeColor="text2"/>
+        </w:rPr>
+        <w:t xml:space="preserve">     </w:t>
+      </w:r>
+      <w:r>
+        <w:rPr>
+          <w:color w:val="1F497D" w:themeColor="text2"/>
+        </w:rPr>
+        <w:drawing>
+          <wp:inline distT="0" distB="0" distL="0" distR="0" wp14:anchorId="50178DC4" wp14:editId="016A7C55">
+            <wp:extent cx="5379720" cy="2543210"/>
+            <wp:effectExtent l="0" t="0" r="0" b="9525"/>
+            <wp:docPr id="3" name="Picture 3"/>
+            <wp:cNvGraphicFramePr>
+              <a:graphicFrameLocks xmlns:a="http://schemas.openxmlformats.org/drawingml/2006/main" noChangeAspect="1"/>
+            </wp:cNvGraphicFramePr>
+            <a:graphic xmlns:a="http://schemas.openxmlformats.org/drawingml/2006/main">
+              <a:graphicData uri="http://schemas.openxmlformats.org/drawingml/2006/picture">
+                <pic:pic xmlns:pic="http://schemas.openxmlformats.org/drawingml/2006/picture">
+                  <pic:nvPicPr>
+                    <pic:cNvPr id="1" name=""/>
+                    <pic:cNvPicPr/>
+                  </pic:nvPicPr>
+                  <pic:blipFill>
+                    <a:blip r:embed="rId7"/>
+                    <a:stretch>
+                      <a:fillRect/>
+                    </a:stretch>
+                  </pic:blipFill>
+                  <pic:spPr>
+                    <a:xfrm>
+                      <a:off x="0" y="0"/>
+                      <a:ext cx="5456825" cy="2579661"/>
+                    </a:xfrm>
+                    <a:prstGeom prst="rect">
+                      <a:avLst/>
+                    </a:prstGeom>
+                  </pic:spPr>
+                </pic:pic>
+              </a:graphicData>
+            </a:graphic>
+          </wp:inline>
+        </w:drawing>
+      </w:r>
+    </w:p>
+    <w:p>
+      <w:pPr>
+        <w:rPr>
+          <w:color w:val="1F497D" w:themeColor="text2"/>
+        </w:rPr>
+      </w:pPr>
+    </w:p>
+    <w:p>
+      <w:pPr>
+        <w:rPr>
+          <w:color w:val="1F497D" w:themeColor="text2"/>
+        </w:rPr>
+      </w:pPr>
+    </w:p>
     <w:p>
       <w:pPr>
         <w:numPr>
           <w:ilvl w:val="0"/>
           <w:numId w:val="1"/>
         </w:numPr>
-      </w:pPr>
-      <w:r>
-        <w:t>X Education has a period of 2 months every year during which they hire some interns. The sales team</w:t>
-      </w:r>
-      <w:proofErr w:type="gramStart"/>
-      <w:r>
-        <w:t>, in particular, has</w:t>
-      </w:r>
-      <w:proofErr w:type="gramEnd"/>
-      <w:r>
-        <w:t xml:space="preserve"> around 10 interns allotted to them. </w:t>
-      </w:r>
-      <w:proofErr w:type="gramStart"/>
-      <w:r>
-        <w:t>So</w:t>
-      </w:r>
-      <w:proofErr w:type="gramEnd"/>
-      <w:r>
+        <w:rPr>
+          <w:color w:val="1F497D" w:themeColor="text2"/>
+        </w:rPr>
+      </w:pPr>
+      <w:r>
+        <w:rPr>
+          <w:color w:val="1F497D" w:themeColor="text2"/>
+        </w:rPr>
+        <w:t xml:space="preserve">X Education has a period of 2 months every year during which they hire some interns. The sales team, in particular, has around 10 interns allotted to them. </w:t>
+      </w:r>
+      <w:r>
+        <w:rPr>
+          <w:color w:val="1F497D" w:themeColor="text2"/>
+        </w:rPr>
+        <w:t>So,</w:t>
+      </w:r>
+      <w:r>
+        <w:rPr>
+          <w:color w:val="1F497D" w:themeColor="text2"/>
+        </w:rPr>
         <w:t xml:space="preserve"> during this phase, they wish to make the lead conversion more aggressive. </w:t>
       </w:r>
-      <w:proofErr w:type="gramStart"/>
-      <w:r>
-        <w:t>So</w:t>
-      </w:r>
-      <w:proofErr w:type="gramEnd"/>
-      <w:r>
-        <w:t xml:space="preserve"> they want almost all of the potential leads (i.e. the customers who have been predicted as 1 by the model) to be converted and hence, want to make phone calls to as much of such people as possible. Suggest a good strategy they should employ at this stage.</w:t>
-      </w:r>
-      <w:r>
+      <w:r>
+        <w:rPr>
+          <w:color w:val="1F497D" w:themeColor="text2"/>
+        </w:rPr>
+        <w:t>So,</w:t>
+      </w:r>
+      <w:r>
+        <w:rPr>
+          <w:color w:val="1F497D" w:themeColor="text2"/>
+        </w:rPr>
+        <w:t xml:space="preserve"> </w:t>
+      </w:r>
+      <w:r>
+        <w:rPr>
+          <w:color w:val="1F497D" w:themeColor="text2"/>
+        </w:rPr>
+        <w:t>they want almost all of the potential leads (i.e. the customers who have been predicted as 1 by the model) to be converted and hence, want to make phone calls to as much of such people as possible. Suggest a good strategy they should employ at this stage.</w:t>
+      </w:r>
+    </w:p>
+    <w:p>
+      <w:pPr>
+        <w:rPr>
+          <w:color w:val="1F497D" w:themeColor="text2"/>
+        </w:rPr>
+      </w:pPr>
+    </w:p>
+    <w:p>
+      <w:pPr>
+        <w:ind w:left="360"/>
+      </w:pPr>
+      <w:r>
+        <w:rPr>
+          <w:b/>
+          <w:bCs/>
+          <w:u w:val="single"/>
+        </w:rPr>
+        <w:t>Ans</w:t>
+      </w:r>
+      <w:r>
+        <w:rPr>
+          <w:b/>
+          <w:bCs/>
+          <w:u w:val="single"/>
+        </w:rPr>
+        <w:t>:</w:t>
+      </w:r>
+      <w:r>
+        <w:t xml:space="preserve"> </w:t>
+      </w:r>
+      <w:r>
+        <w:t xml:space="preserve"> </w:t>
+      </w:r>
+      <w:r>
+        <w:t>Sensitivity can be defined as the ratio of total number of actual Conversions correctly predicted to the total number of actual conversions. Similarly, Specificity can be defined as the ratio of total number of actual non-conversions correctly predicted to the total number of actual non-conversions. For a model, as one increases, the other decreases and vice versa</w:t>
+      </w:r>
+      <w:r>
+        <w:t>.</w:t>
+      </w:r>
+    </w:p>
+    <w:p>
+      <w:pPr>
+        <w:ind w:left="360"/>
+      </w:pPr>
+      <w:r>
+        <w:t xml:space="preserve"> </w:t>
+      </w:r>
+      <w:r>
+        <w:tab/>
+        <w:t xml:space="preserve">   Since the X ed</w:t>
+      </w:r>
+      <w:r>
+        <w:t xml:space="preserve">ucation has more number of sales team for 2 </w:t>
+      </w:r>
+      <w:r>
+        <w:t xml:space="preserve">months </w:t>
+      </w:r>
+      <w:r>
+        <w:t>and they wish to make the lead conversion more aggressive by wanting almost all the potential leads, we can choose a lower threshold value for Conversion Probability. This will ensure the Sensitivity rating is very high which in turn will make sure almost all leads who are likely to Convert are identified correctly and the agents can make phone calls to as much of such people as possible.</w:t>
+      </w:r>
+    </w:p>
+    <w:p>
+      <w:pPr>
+        <w:ind w:left="360"/>
+        <w:rPr>
+          <w:b/>
+          <w:bCs/>
+          <w:u w:val="single"/>
+        </w:rPr>
+      </w:pPr>
+      <w:r>
+        <w:tab/>
+        <w:t xml:space="preserve"> Here we have taken a threshold of </w:t>
+      </w:r>
+      <w:r>
+        <w:t xml:space="preserve">0.1 such that all the conversions i.e </w:t>
+      </w:r>
+      <w:r>
+        <w:t>‘</w:t>
+      </w:r>
+      <w:r>
+        <w:t>1</w:t>
+      </w:r>
+      <w:r>
+        <w:t>’</w:t>
+      </w:r>
+      <w:r>
+        <w:t xml:space="preserve"> are correctly predicted as converted </w:t>
+      </w:r>
+      <w:r>
+        <w:t>and which also includes some of the non-conversions</w:t>
+      </w:r>
+      <w:r>
+        <w:t xml:space="preserve"> as converted as this </w:t>
+      </w:r>
+      <w:r>
+        <w:t xml:space="preserve">might reduce the conversion rate but increases the </w:t>
+      </w:r>
+      <w:r>
+        <w:t>conversion count and eventually increasing the revenue of the company.</w:t>
+      </w:r>
+    </w:p>
+    <w:p>
+      <w:pPr>
+        <w:rPr>
+          <w:color w:val="1F497D" w:themeColor="text2"/>
+        </w:rPr>
+      </w:pPr>
+    </w:p>
+    <w:p>
+      <w:pPr>
+        <w:rPr>
+          <w:color w:val="1F497D" w:themeColor="text2"/>
+        </w:rPr>
+      </w:pPr>
+      <w:r>
+        <w:rPr>
+          <w:color w:val="1F497D" w:themeColor="text2"/>
+        </w:rPr>
+        <w:t xml:space="preserve">        </w:t>
+      </w:r>
+      <w:r>
+        <w:rPr>
+          <w:color w:val="1F497D" w:themeColor="text2"/>
+        </w:rPr>
+        <w:drawing>
+          <wp:inline distT="0" distB="0" distL="0" distR="0" wp14:anchorId="6F86344F" wp14:editId="1592743B">
+            <wp:extent cx="6043808" cy="1470660"/>
+            <wp:effectExtent l="0" t="0" r="0" b="0"/>
+            <wp:docPr id="4" name="Picture 4"/>
+            <wp:cNvGraphicFramePr>
+              <a:graphicFrameLocks xmlns:a="http://schemas.openxmlformats.org/drawingml/2006/main" noChangeAspect="1"/>
+            </wp:cNvGraphicFramePr>
+            <a:graphic xmlns:a="http://schemas.openxmlformats.org/drawingml/2006/main">
+              <a:graphicData uri="http://schemas.openxmlformats.org/drawingml/2006/picture">
+                <pic:pic xmlns:pic="http://schemas.openxmlformats.org/drawingml/2006/picture">
+                  <pic:nvPicPr>
+                    <pic:cNvPr id="1" name=""/>
+                    <pic:cNvPicPr/>
+                  </pic:nvPicPr>
+                  <pic:blipFill>
+                    <a:blip r:embed="rId8"/>
+                    <a:stretch>
+                      <a:fillRect/>
+                    </a:stretch>
+                  </pic:blipFill>
+                  <pic:spPr>
+                    <a:xfrm>
+                      <a:off x="0" y="0"/>
+                      <a:ext cx="6048777" cy="1471869"/>
+                    </a:xfrm>
+                    <a:prstGeom prst="rect">
+                      <a:avLst/>
+                    </a:prstGeom>
+                  </pic:spPr>
+                </pic:pic>
+              </a:graphicData>
+            </a:graphic>
+          </wp:inline>
+        </w:drawing>
+      </w:r>
+    </w:p>
+    <w:p>
+      <w:pPr>
+        <w:pStyle w:val="HTMLPreformatted"/>
+        <w:shd w:val="clear" w:color="auto" w:fill="FFFFFF"/>
+        <w:wordWrap w:val="0"/>
+        <w:textAlignment w:val="baseline"/>
+        <w:rPr>
+          <w:color w:val="1F497D" w:themeColor="text2"/>
+        </w:rPr>
+      </w:pPr>
+      <w:r>
+        <w:rPr>
+          <w:color w:val="1F497D" w:themeColor="text2"/>
+        </w:rPr>
+        <w:tab/>
+      </w:r>
+    </w:p>
+    <w:p>
+      <w:pPr>
+        <w:pStyle w:val="HTMLPreformatted"/>
+        <w:shd w:val="clear" w:color="auto" w:fill="FFFFFF"/>
+        <w:wordWrap w:val="0"/>
+        <w:textAlignment w:val="baseline"/>
+        <w:rPr>
+          <w:color w:val="000000"/>
+          <w:sz w:val="21"/>
+          <w:szCs w:val="21"/>
+        </w:rPr>
+      </w:pPr>
+      <w:r>
+        <w:rPr>
+          <w:color w:val="1F497D" w:themeColor="text2"/>
+        </w:rPr>
+        <w:tab/>
+      </w:r>
+      <w:r>
+        <w:rPr>
+          <w:color w:val="000000"/>
+          <w:sz w:val="21"/>
+          <w:szCs w:val="21"/>
+        </w:rPr>
+        <w:t>Accuracy of the train model</w:t>
+      </w:r>
+      <w:r>
+        <w:rPr>
+          <w:color w:val="000000"/>
+          <w:sz w:val="21"/>
+          <w:szCs w:val="21"/>
+        </w:rPr>
+        <w:t xml:space="preserve">   </w:t>
+      </w:r>
+      <w:r>
+        <w:rPr>
+          <w:color w:val="000000"/>
+          <w:sz w:val="21"/>
+          <w:szCs w:val="21"/>
+        </w:rPr>
+        <w:t>: 0.604</w:t>
+      </w:r>
+    </w:p>
+    <w:p>
+      <w:pPr>
+        <w:shd w:val="clear" w:color="auto" w:fill="FFFFFF"/>
+        <w:tabs>
+          <w:tab w:val="left" w:pos="916"/>
+          <w:tab w:val="left" w:pos="1832"/>
+          <w:tab w:val="left" w:pos="2748"/>
+          <w:tab w:val="left" w:pos="3664"/>
+          <w:tab w:val="left" w:pos="4580"/>
+          <w:tab w:val="left" w:pos="5496"/>
+          <w:tab w:val="left" w:pos="6412"/>
+          <w:tab w:val="left" w:pos="7328"/>
+          <w:tab w:val="left" w:pos="8244"/>
+          <w:tab w:val="left" w:pos="9160"/>
+          <w:tab w:val="left" w:pos="10076"/>
+          <w:tab w:val="left" w:pos="10992"/>
+          <w:tab w:val="left" w:pos="11908"/>
+          <w:tab w:val="left" w:pos="12824"/>
+          <w:tab w:val="left" w:pos="13740"/>
+          <w:tab w:val="left" w:pos="14656"/>
+        </w:tabs>
+        <w:wordWrap w:val="0"/>
+        <w:spacing w:line="240" w:lineRule="auto"/>
+        <w:textAlignment w:val="baseline"/>
+        <w:rPr>
+          <w:rFonts w:ascii="Courier New" w:eastAsia="Times New Roman" w:hAnsi="Courier New" w:cs="Courier New"/>
+          <w:color w:val="000000"/>
+          <w:sz w:val="21"/>
+          <w:szCs w:val="21"/>
+          <w:lang w:val="en-IN" w:eastAsia="en-IN"/>
+        </w:rPr>
+      </w:pPr>
+      <w:r>
+        <w:rPr>
+          <w:rFonts w:ascii="Courier New" w:eastAsia="Times New Roman" w:hAnsi="Courier New" w:cs="Courier New"/>
+          <w:color w:val="000000"/>
+          <w:sz w:val="21"/>
+          <w:szCs w:val="21"/>
+          <w:lang w:val="en-IN" w:eastAsia="en-IN"/>
+        </w:rPr>
+        <w:tab/>
+      </w:r>
+      <w:r>
+        <w:rPr>
+          <w:rFonts w:ascii="Courier New" w:eastAsia="Times New Roman" w:hAnsi="Courier New" w:cs="Courier New"/>
+          <w:color w:val="000000"/>
+          <w:sz w:val="21"/>
+          <w:szCs w:val="21"/>
+          <w:lang w:val="en-IN" w:eastAsia="en-IN"/>
+        </w:rPr>
+        <w:t>Sensitivity of the train model: 0.986</w:t>
+      </w:r>
+    </w:p>
+    <w:p>
+      <w:pPr>
+        <w:shd w:val="clear" w:color="auto" w:fill="FFFFFF"/>
+        <w:tabs>
+          <w:tab w:val="left" w:pos="916"/>
+          <w:tab w:val="left" w:pos="1832"/>
+          <w:tab w:val="left" w:pos="2748"/>
+          <w:tab w:val="left" w:pos="3664"/>
+          <w:tab w:val="left" w:pos="4580"/>
+          <w:tab w:val="left" w:pos="5496"/>
+          <w:tab w:val="left" w:pos="6412"/>
+          <w:tab w:val="left" w:pos="7328"/>
+          <w:tab w:val="left" w:pos="8244"/>
+          <w:tab w:val="left" w:pos="9160"/>
+          <w:tab w:val="left" w:pos="10076"/>
+          <w:tab w:val="left" w:pos="10992"/>
+          <w:tab w:val="left" w:pos="11908"/>
+          <w:tab w:val="left" w:pos="12824"/>
+          <w:tab w:val="left" w:pos="13740"/>
+          <w:tab w:val="left" w:pos="14656"/>
+        </w:tabs>
+        <w:wordWrap w:val="0"/>
+        <w:spacing w:line="240" w:lineRule="auto"/>
+        <w:textAlignment w:val="baseline"/>
+        <w:rPr>
+          <w:rFonts w:ascii="Courier New" w:eastAsia="Times New Roman" w:hAnsi="Courier New" w:cs="Courier New"/>
+          <w:color w:val="000000"/>
+          <w:sz w:val="21"/>
+          <w:szCs w:val="21"/>
+          <w:lang w:val="en-IN" w:eastAsia="en-IN"/>
+        </w:rPr>
+      </w:pPr>
+      <w:r>
+        <w:rPr>
+          <w:rFonts w:ascii="Courier New" w:eastAsia="Times New Roman" w:hAnsi="Courier New" w:cs="Courier New"/>
+          <w:color w:val="000000"/>
+          <w:sz w:val="21"/>
+          <w:szCs w:val="21"/>
+          <w:lang w:val="en-IN" w:eastAsia="en-IN"/>
+        </w:rPr>
+        <w:tab/>
+      </w:r>
+      <w:r>
+        <w:rPr>
+          <w:rFonts w:ascii="Courier New" w:eastAsia="Times New Roman" w:hAnsi="Courier New" w:cs="Courier New"/>
+          <w:color w:val="000000"/>
+          <w:sz w:val="21"/>
+          <w:szCs w:val="21"/>
+          <w:lang w:val="en-IN" w:eastAsia="en-IN"/>
+        </w:rPr>
+        <w:t>Specificity of the train mode</w:t>
+      </w:r>
+      <w:r>
+        <w:rPr>
+          <w:rFonts w:ascii="Courier New" w:eastAsia="Times New Roman" w:hAnsi="Courier New" w:cs="Courier New"/>
+          <w:color w:val="000000"/>
+          <w:sz w:val="21"/>
+          <w:szCs w:val="21"/>
+          <w:lang w:val="en-IN" w:eastAsia="en-IN"/>
+        </w:rPr>
+        <w:t>l</w:t>
+      </w:r>
+      <w:r>
+        <w:rPr>
+          <w:rFonts w:ascii="Courier New" w:eastAsia="Times New Roman" w:hAnsi="Courier New" w:cs="Courier New"/>
+          <w:color w:val="000000"/>
+          <w:sz w:val="21"/>
+          <w:szCs w:val="21"/>
+          <w:lang w:val="en-IN" w:eastAsia="en-IN"/>
+        </w:rPr>
+        <w:t>: 0.365</w:t>
+      </w:r>
+    </w:p>
+    <w:p>
+      <w:pPr>
+        <w:rPr>
+          <w:color w:val="1F497D" w:themeColor="text2"/>
+        </w:rPr>
+      </w:pPr>
+      <w:r>
+        <w:rPr>
+          <w:color w:val="1F497D" w:themeColor="text2"/>
+        </w:rPr>
+        <w:lastRenderedPageBreak/>
         <w:br/>
       </w:r>
     </w:p>
@@ -72,40 +845,572 @@
           <w:ilvl w:val="0"/>
           <w:numId w:val="1"/>
         </w:numPr>
-      </w:pPr>
-      <w:r>
-        <w:t xml:space="preserve">Similarly, at times, the company reaches its target for a quarter before the deadline. During this time, the company wants the sales team to focus on some new work as well. </w:t>
-      </w:r>
-      <w:proofErr w:type="gramStart"/>
-      <w:r>
-        <w:t>So</w:t>
-      </w:r>
-      <w:proofErr w:type="gramEnd"/>
-      <w:r>
-        <w:t xml:space="preserve"> during this time, the company’s aim is to not make phone calls unless it’s extremely necessary, i.e. they want to minimi</w:t>
-      </w:r>
-      <w:r>
+        <w:rPr>
+          <w:color w:val="1F497D" w:themeColor="text2"/>
+        </w:rPr>
+      </w:pPr>
+      <w:r>
+        <w:rPr>
+          <w:color w:val="1F497D" w:themeColor="text2"/>
+        </w:rPr>
+        <w:t>Similarly, at times, the company reaches its target for a quarter before the deadline. During this time, the company wants the sales team to focus on some new work as well. So during this time, the company’s aim is to not make phone calls unless it’s extremely necessary, i.e. they want to minimi</w:t>
+      </w:r>
+      <w:r>
+        <w:rPr>
+          <w:color w:val="1F497D" w:themeColor="text2"/>
+        </w:rPr>
         <w:t>z</w:t>
       </w:r>
-      <w:bookmarkStart w:id="0" w:name="_GoBack"/>
-      <w:bookmarkEnd w:id="0"/>
-      <w:r>
+      <w:r>
+        <w:rPr>
+          <w:color w:val="1F497D" w:themeColor="text2"/>
+        </w:rPr>
         <w:t>e the rate of useless phone calls. Suggest a strategy they should employ at this stage.</w:t>
       </w:r>
+    </w:p>
+    <w:p>
+      <w:pPr>
+        <w:rPr>
+          <w:color w:val="1F497D" w:themeColor="text2"/>
+        </w:rPr>
+      </w:pPr>
+    </w:p>
+    <w:p>
+      <w:pPr>
+        <w:ind w:left="360"/>
+      </w:pPr>
+      <w:r>
+        <w:rPr>
+          <w:b/>
+          <w:bCs/>
+          <w:u w:val="single"/>
+        </w:rPr>
+        <w:t>Ans</w:t>
+      </w:r>
+      <w:r>
+        <w:rPr>
+          <w:b/>
+          <w:bCs/>
+          <w:u w:val="single"/>
+        </w:rPr>
+        <w:t>:</w:t>
+      </w:r>
+      <w:r>
+        <w:t xml:space="preserve"> </w:t>
+      </w:r>
+      <w:r>
+        <w:t>S</w:t>
+      </w:r>
+      <w:r>
+        <w:t xml:space="preserve">ince X Education has already reached its target for a quarter and doesn’t want to make phone calls unless it is extremely necessary, i.e. they want to minimize the rate of useless phone calls. We can choose a higher threshold value for Conversion Probability. This will ensure the Specificity rating is very high, which in turn will make sure almost all leads who are on the brink of the probability of getting Converted or not are not selected. As a result, they won’t have to make unnecessary phone calls and can focus on some new work. In this way the efficiency of sales team would increase as the conversion rate would be high. </w:t>
+      </w:r>
+    </w:p>
+    <w:p>
+      <w:pPr>
+        <w:ind w:left="360"/>
+      </w:pPr>
+    </w:p>
+    <w:p>
+      <w:pPr>
+        <w:ind w:left="360" w:firstLine="360"/>
+      </w:pPr>
+      <w:r>
+        <w:t xml:space="preserve">In order to achieve this we </w:t>
+      </w:r>
+      <w:r>
+        <w:t>have taken a threshold of 0.9 by which we can reduce the number of phone calls and calling to only those leads who have a very high lead score</w:t>
+      </w:r>
+      <w:r>
+        <w:t>. We can look at the sensitivity and specificity scores below which shows high specificity</w:t>
+      </w:r>
+      <w:r>
+        <w:t xml:space="preserve"> and low sensitivity</w:t>
+      </w:r>
+      <w:r>
+        <w:t xml:space="preserve">. </w:t>
+      </w:r>
+    </w:p>
+    <w:p>
+      <w:pPr>
+        <w:ind w:left="360" w:firstLine="360"/>
+      </w:pPr>
+    </w:p>
+    <w:p>
+      <w:pPr>
+        <w:ind w:left="360"/>
+      </w:pPr>
+      <w:r>
+        <w:drawing>
+          <wp:inline distT="0" distB="0" distL="0" distR="0" wp14:anchorId="6148E2B7" wp14:editId="58659F81">
+            <wp:extent cx="6858000" cy="1682750"/>
+            <wp:effectExtent l="0" t="0" r="0" b="0"/>
+            <wp:docPr id="5" name="Picture 5"/>
+            <wp:cNvGraphicFramePr>
+              <a:graphicFrameLocks xmlns:a="http://schemas.openxmlformats.org/drawingml/2006/main" noChangeAspect="1"/>
+            </wp:cNvGraphicFramePr>
+            <a:graphic xmlns:a="http://schemas.openxmlformats.org/drawingml/2006/main">
+              <a:graphicData uri="http://schemas.openxmlformats.org/drawingml/2006/picture">
+                <pic:pic xmlns:pic="http://schemas.openxmlformats.org/drawingml/2006/picture">
+                  <pic:nvPicPr>
+                    <pic:cNvPr id="1" name=""/>
+                    <pic:cNvPicPr/>
+                  </pic:nvPicPr>
+                  <pic:blipFill>
+                    <a:blip r:embed="rId9"/>
+                    <a:stretch>
+                      <a:fillRect/>
+                    </a:stretch>
+                  </pic:blipFill>
+                  <pic:spPr>
+                    <a:xfrm>
+                      <a:off x="0" y="0"/>
+                      <a:ext cx="6858000" cy="1682750"/>
+                    </a:xfrm>
+                    <a:prstGeom prst="rect">
+                      <a:avLst/>
+                    </a:prstGeom>
+                  </pic:spPr>
+                </pic:pic>
+              </a:graphicData>
+            </a:graphic>
+          </wp:inline>
+        </w:drawing>
+      </w:r>
+    </w:p>
+    <w:p>
+      <w:pPr>
+        <w:ind w:left="360"/>
+      </w:pPr>
+    </w:p>
+    <w:p>
+      <w:pPr>
+        <w:pStyle w:val="HTMLPreformatted"/>
+        <w:shd w:val="clear" w:color="auto" w:fill="FFFFFF"/>
+        <w:wordWrap w:val="0"/>
+        <w:ind w:left="916"/>
+        <w:textAlignment w:val="baseline"/>
+        <w:rPr>
+          <w:color w:val="000000"/>
+          <w:sz w:val="21"/>
+          <w:szCs w:val="21"/>
+        </w:rPr>
+      </w:pPr>
+      <w:r>
+        <w:rPr>
+          <w:color w:val="000000"/>
+          <w:sz w:val="21"/>
+          <w:szCs w:val="21"/>
+        </w:rPr>
+        <w:t>Accuracy of the train model</w:t>
+      </w:r>
+      <w:r>
+        <w:rPr>
+          <w:color w:val="000000"/>
+          <w:sz w:val="21"/>
+          <w:szCs w:val="21"/>
+        </w:rPr>
+        <w:t xml:space="preserve">   </w:t>
+      </w:r>
+      <w:r>
+        <w:rPr>
+          <w:color w:val="000000"/>
+          <w:sz w:val="21"/>
+          <w:szCs w:val="21"/>
+        </w:rPr>
+        <w:t>: 0.713</w:t>
+      </w:r>
+    </w:p>
+    <w:p>
+      <w:pPr>
+        <w:pStyle w:val="HTMLPreformatted"/>
+        <w:shd w:val="clear" w:color="auto" w:fill="FFFFFF"/>
+        <w:wordWrap w:val="0"/>
+        <w:ind w:left="916"/>
+        <w:textAlignment w:val="baseline"/>
+        <w:rPr>
+          <w:color w:val="000000"/>
+          <w:sz w:val="21"/>
+          <w:szCs w:val="21"/>
+        </w:rPr>
+      </w:pPr>
+      <w:r>
+        <w:rPr>
+          <w:color w:val="000000"/>
+          <w:sz w:val="21"/>
+          <w:szCs w:val="21"/>
+        </w:rPr>
+        <w:t>Sensitivity of the train model: 0.276</w:t>
+      </w:r>
+    </w:p>
+    <w:p>
+      <w:pPr>
+        <w:pStyle w:val="HTMLPreformatted"/>
+        <w:shd w:val="clear" w:color="auto" w:fill="FFFFFF"/>
+        <w:wordWrap w:val="0"/>
+        <w:ind w:left="916"/>
+        <w:textAlignment w:val="baseline"/>
+        <w:rPr>
+          <w:color w:val="000000"/>
+          <w:sz w:val="21"/>
+          <w:szCs w:val="21"/>
+        </w:rPr>
+      </w:pPr>
+      <w:r>
+        <w:rPr>
+          <w:color w:val="000000"/>
+          <w:sz w:val="21"/>
+          <w:szCs w:val="21"/>
+        </w:rPr>
+        <w:t>Specificity of the train mode</w:t>
+      </w:r>
+      <w:r>
+        <w:rPr>
+          <w:color w:val="000000"/>
+          <w:sz w:val="21"/>
+          <w:szCs w:val="21"/>
+        </w:rPr>
+        <w:t xml:space="preserve"> </w:t>
+      </w:r>
+      <w:r>
+        <w:rPr>
+          <w:color w:val="000000"/>
+          <w:sz w:val="21"/>
+          <w:szCs w:val="21"/>
+        </w:rPr>
+        <w:t>: 0.986</w:t>
+      </w:r>
+    </w:p>
+    <w:p>
+      <w:pPr>
+        <w:ind w:left="360"/>
+      </w:pPr>
     </w:p>
     <w:sectPr>
       <w:pgSz w:w="12240" w:h="15840"/>
-      <w:pgMar w:top="1440" w:right="1440" w:bottom="1440" w:left="1440" w:header="720" w:footer="720" w:gutter="0"/>
+      <w:pgMar w:top="720" w:right="720" w:bottom="720" w:left="720" w:header="720" w:footer="720" w:gutter="0"/>
       <w:pgNumType w:start="1"/>
       <w:cols w:space="720"/>
+      <w:docGrid w:linePitch="299"/>
     </w:sectPr>
   </w:body>
 </w:document>
 </file>
 
 <file path=word/numbering.xml><?xml version="1.0" encoding="utf-8"?>
-<w:numbering xmlns:wpc="http://schemas.microsoft.com/office/word/2010/wordprocessingCanvas" xmlns:cx="http://schemas.microsoft.com/office/drawing/2014/chartex" xmlns:cx1="http://schemas.microsoft.com/office/drawing/2015/9/8/chartex" xmlns:cx2="http://schemas.microsoft.com/office/drawing/2015/10/21/chartex" xmlns:cx3="http://schemas.microsoft.com/office/drawing/2016/5/9/chartex" xmlns:cx4="http://schemas.microsoft.com/office/drawing/2016/5/10/chartex" xmlns:cx5="http://schemas.microsoft.com/office/drawing/2016/5/11/chartex" xmlns:cx6="http://schemas.microsoft.com/office/drawing/2016/5/12/chartex" xmlns:cx7="http://schemas.microsoft.com/office/drawing/2016/5/13/chartex" xmlns:cx8="http://schemas.microsoft.com/office/drawing/2016/5/14/chartex" xmlns:mc="http://schemas.openxmlformats.org/markup-compatibility/2006" xmlns:aink="http://schemas.microsoft.com/office/drawing/2016/ink" xmlns:am3d="http://schemas.microsoft.com/office/drawing/2017/model3d" xmlns:o="urn:schemas-microsoft-com:office:office" xmlns:r="http://schemas.openxmlformats.org/officeDocument/2006/relationships" xmlns:m="http://schemas.openxmlformats.org/officeDocument/2006/math" xmlns:v="urn:schemas-microsoft-com:vml" xmlns:wp14="http://schemas.microsoft.com/office/word/2010/wordprocessingDrawing" xmlns:wp="http://schemas.openxmlformats.org/drawingml/2006/wordprocessingDrawing" xmlns:w10="urn:schemas-microsoft-com:office:word" xmlns:w="http://schemas.openxmlformats.org/wordprocessingml/2006/main" xmlns:w14="http://schemas.microsoft.com/office/word/2010/wordml" xmlns:w15="http://schemas.microsoft.com/office/word/2012/wordml" xmlns:w16cid="http://schemas.microsoft.com/office/word/2016/wordml/cid" xmlns:w16se="http://schemas.microsoft.com/office/word/2015/wordml/symex" xmlns:wpg="http://schemas.microsoft.com/office/word/2010/wordprocessingGroup" xmlns:wpi="http://schemas.microsoft.com/office/word/2010/wordprocessingInk" xmlns:wne="http://schemas.microsoft.com/office/word/2006/wordml" xmlns:wps="http://schemas.microsoft.com/office/word/2010/wordprocessingShape" mc:Ignorable="w14 w15 w16se w16cid wp14">
+<w:numbering xmlns:wpc="http://schemas.microsoft.com/office/word/2010/wordprocessingCanvas" xmlns:cx="http://schemas.microsoft.com/office/drawing/2014/chartex" xmlns:cx1="http://schemas.microsoft.com/office/drawing/2015/9/8/chartex" xmlns:cx2="http://schemas.microsoft.com/office/drawing/2015/10/21/chartex" xmlns:cx3="http://schemas.microsoft.com/office/drawing/2016/5/9/chartex" xmlns:cx4="http://schemas.microsoft.com/office/drawing/2016/5/10/chartex" xmlns:cx5="http://schemas.microsoft.com/office/drawing/2016/5/11/chartex" xmlns:cx6="http://schemas.microsoft.com/office/drawing/2016/5/12/chartex" xmlns:cx7="http://schemas.microsoft.com/office/drawing/2016/5/13/chartex" xmlns:cx8="http://schemas.microsoft.com/office/drawing/2016/5/14/chartex" xmlns:mc="http://schemas.openxmlformats.org/markup-compatibility/2006" xmlns:aink="http://schemas.microsoft.com/office/drawing/2016/ink" xmlns:am3d="http://schemas.microsoft.com/office/drawing/2017/model3d" xmlns:o="urn:schemas-microsoft-com:office:office" xmlns:oel="http://schemas.microsoft.com/office/2019/extlst" xmlns:r="http://schemas.openxmlformats.org/officeDocument/2006/relationships" xmlns:m="http://schemas.openxmlformats.org/officeDocument/2006/math" xmlns:v="urn:schemas-microsoft-com:vml" xmlns:wp14="http://schemas.microsoft.com/office/word/2010/wordprocessingDrawing" xmlns:wp="http://schemas.openxmlformats.org/drawingml/2006/wordprocessingDrawing" xmlns:w10="urn:schemas-microsoft-com:office:word" xmlns:w="http://schemas.openxmlformats.org/wordprocessingml/2006/main" xmlns:w14="http://schemas.microsoft.com/office/word/2010/wordml" xmlns:w15="http://schemas.microsoft.com/office/word/2012/wordml" xmlns:w16cex="http://schemas.microsoft.com/office/word/2018/wordml/cex" xmlns:w16cid="http://schemas.microsoft.com/office/word/2016/wordml/cid" xmlns:w16="http://schemas.microsoft.com/office/word/2018/wordml" xmlns:w16sdtdh="http://schemas.microsoft.com/office/word/2020/wordml/sdtdatahash" xmlns:w16se="http://schemas.microsoft.com/office/word/2015/wordml/symex" xmlns:wpg="http://schemas.microsoft.com/office/word/2010/wordprocessingGroup" xmlns:wpi="http://schemas.microsoft.com/office/word/2010/wordprocessingInk" xmlns:wne="http://schemas.microsoft.com/office/word/2006/wordml" xmlns:wps="http://schemas.microsoft.com/office/word/2010/wordprocessingShape" mc:Ignorable="w14 w15 w16se w16cid w16 w16cex w16sdtdh wp14">
   <w:abstractNum w:abstractNumId="0" w15:restartNumberingAfterBreak="0">
+    <w:nsid w:val="01276460"/>
+    <w:multiLevelType w:val="hybridMultilevel"/>
+    <w:tmpl w:val="0CF2E842"/>
+    <w:lvl w:ilvl="0" w:tplc="4009000F">
+      <w:start w:val="1"/>
+      <w:numFmt w:val="decimal"/>
+      <w:lvlText w:val="%1."/>
+      <w:lvlJc w:val="left"/>
+      <w:pPr>
+        <w:ind w:left="720" w:hanging="360"/>
+      </w:pPr>
+    </w:lvl>
+    <w:lvl w:ilvl="1" w:tplc="40090019" w:tentative="1">
+      <w:start w:val="1"/>
+      <w:numFmt w:val="lowerLetter"/>
+      <w:lvlText w:val="%2."/>
+      <w:lvlJc w:val="left"/>
+      <w:pPr>
+        <w:ind w:left="1440" w:hanging="360"/>
+      </w:pPr>
+    </w:lvl>
+    <w:lvl w:ilvl="2" w:tplc="4009001B" w:tentative="1">
+      <w:start w:val="1"/>
+      <w:numFmt w:val="lowerRoman"/>
+      <w:lvlText w:val="%3."/>
+      <w:lvlJc w:val="right"/>
+      <w:pPr>
+        <w:ind w:left="2160" w:hanging="180"/>
+      </w:pPr>
+    </w:lvl>
+    <w:lvl w:ilvl="3" w:tplc="4009000F" w:tentative="1">
+      <w:start w:val="1"/>
+      <w:numFmt w:val="decimal"/>
+      <w:lvlText w:val="%4."/>
+      <w:lvlJc w:val="left"/>
+      <w:pPr>
+        <w:ind w:left="2880" w:hanging="360"/>
+      </w:pPr>
+    </w:lvl>
+    <w:lvl w:ilvl="4" w:tplc="40090019" w:tentative="1">
+      <w:start w:val="1"/>
+      <w:numFmt w:val="lowerLetter"/>
+      <w:lvlText w:val="%5."/>
+      <w:lvlJc w:val="left"/>
+      <w:pPr>
+        <w:ind w:left="3600" w:hanging="360"/>
+      </w:pPr>
+    </w:lvl>
+    <w:lvl w:ilvl="5" w:tplc="4009001B" w:tentative="1">
+      <w:start w:val="1"/>
+      <w:numFmt w:val="lowerRoman"/>
+      <w:lvlText w:val="%6."/>
+      <w:lvlJc w:val="right"/>
+      <w:pPr>
+        <w:ind w:left="4320" w:hanging="180"/>
+      </w:pPr>
+    </w:lvl>
+    <w:lvl w:ilvl="6" w:tplc="4009000F" w:tentative="1">
+      <w:start w:val="1"/>
+      <w:numFmt w:val="decimal"/>
+      <w:lvlText w:val="%7."/>
+      <w:lvlJc w:val="left"/>
+      <w:pPr>
+        <w:ind w:left="5040" w:hanging="360"/>
+      </w:pPr>
+    </w:lvl>
+    <w:lvl w:ilvl="7" w:tplc="40090019" w:tentative="1">
+      <w:start w:val="1"/>
+      <w:numFmt w:val="lowerLetter"/>
+      <w:lvlText w:val="%8."/>
+      <w:lvlJc w:val="left"/>
+      <w:pPr>
+        <w:ind w:left="5760" w:hanging="360"/>
+      </w:pPr>
+    </w:lvl>
+    <w:lvl w:ilvl="8" w:tplc="4009001B" w:tentative="1">
+      <w:start w:val="1"/>
+      <w:numFmt w:val="lowerRoman"/>
+      <w:lvlText w:val="%9."/>
+      <w:lvlJc w:val="right"/>
+      <w:pPr>
+        <w:ind w:left="6480" w:hanging="180"/>
+      </w:pPr>
+    </w:lvl>
+  </w:abstractNum>
+  <w:abstractNum w:abstractNumId="1" w15:restartNumberingAfterBreak="0">
+    <w:nsid w:val="1E765532"/>
+    <w:multiLevelType w:val="hybridMultilevel"/>
+    <w:tmpl w:val="2976DCE0"/>
+    <w:lvl w:ilvl="0" w:tplc="40090001">
+      <w:start w:val="1"/>
+      <w:numFmt w:val="bullet"/>
+      <w:lvlText w:val=""/>
+      <w:lvlJc w:val="left"/>
+      <w:pPr>
+        <w:ind w:left="1200" w:hanging="360"/>
+      </w:pPr>
+      <w:rPr>
+        <w:rFonts w:ascii="Symbol" w:hAnsi="Symbol" w:hint="default"/>
+      </w:rPr>
+    </w:lvl>
+    <w:lvl w:ilvl="1" w:tplc="40090003" w:tentative="1">
+      <w:start w:val="1"/>
+      <w:numFmt w:val="bullet"/>
+      <w:lvlText w:val="o"/>
+      <w:lvlJc w:val="left"/>
+      <w:pPr>
+        <w:ind w:left="1920" w:hanging="360"/>
+      </w:pPr>
+      <w:rPr>
+        <w:rFonts w:ascii="Courier New" w:hAnsi="Courier New" w:cs="Courier New" w:hint="default"/>
+      </w:rPr>
+    </w:lvl>
+    <w:lvl w:ilvl="2" w:tplc="40090005" w:tentative="1">
+      <w:start w:val="1"/>
+      <w:numFmt w:val="bullet"/>
+      <w:lvlText w:val=""/>
+      <w:lvlJc w:val="left"/>
+      <w:pPr>
+        <w:ind w:left="2640" w:hanging="360"/>
+      </w:pPr>
+      <w:rPr>
+        <w:rFonts w:ascii="Wingdings" w:hAnsi="Wingdings" w:hint="default"/>
+      </w:rPr>
+    </w:lvl>
+    <w:lvl w:ilvl="3" w:tplc="40090001" w:tentative="1">
+      <w:start w:val="1"/>
+      <w:numFmt w:val="bullet"/>
+      <w:lvlText w:val=""/>
+      <w:lvlJc w:val="left"/>
+      <w:pPr>
+        <w:ind w:left="3360" w:hanging="360"/>
+      </w:pPr>
+      <w:rPr>
+        <w:rFonts w:ascii="Symbol" w:hAnsi="Symbol" w:hint="default"/>
+      </w:rPr>
+    </w:lvl>
+    <w:lvl w:ilvl="4" w:tplc="40090003" w:tentative="1">
+      <w:start w:val="1"/>
+      <w:numFmt w:val="bullet"/>
+      <w:lvlText w:val="o"/>
+      <w:lvlJc w:val="left"/>
+      <w:pPr>
+        <w:ind w:left="4080" w:hanging="360"/>
+      </w:pPr>
+      <w:rPr>
+        <w:rFonts w:ascii="Courier New" w:hAnsi="Courier New" w:cs="Courier New" w:hint="default"/>
+      </w:rPr>
+    </w:lvl>
+    <w:lvl w:ilvl="5" w:tplc="40090005" w:tentative="1">
+      <w:start w:val="1"/>
+      <w:numFmt w:val="bullet"/>
+      <w:lvlText w:val=""/>
+      <w:lvlJc w:val="left"/>
+      <w:pPr>
+        <w:ind w:left="4800" w:hanging="360"/>
+      </w:pPr>
+      <w:rPr>
+        <w:rFonts w:ascii="Wingdings" w:hAnsi="Wingdings" w:hint="default"/>
+      </w:rPr>
+    </w:lvl>
+    <w:lvl w:ilvl="6" w:tplc="40090001" w:tentative="1">
+      <w:start w:val="1"/>
+      <w:numFmt w:val="bullet"/>
+      <w:lvlText w:val=""/>
+      <w:lvlJc w:val="left"/>
+      <w:pPr>
+        <w:ind w:left="5520" w:hanging="360"/>
+      </w:pPr>
+      <w:rPr>
+        <w:rFonts w:ascii="Symbol" w:hAnsi="Symbol" w:hint="default"/>
+      </w:rPr>
+    </w:lvl>
+    <w:lvl w:ilvl="7" w:tplc="40090003" w:tentative="1">
+      <w:start w:val="1"/>
+      <w:numFmt w:val="bullet"/>
+      <w:lvlText w:val="o"/>
+      <w:lvlJc w:val="left"/>
+      <w:pPr>
+        <w:ind w:left="6240" w:hanging="360"/>
+      </w:pPr>
+      <w:rPr>
+        <w:rFonts w:ascii="Courier New" w:hAnsi="Courier New" w:cs="Courier New" w:hint="default"/>
+      </w:rPr>
+    </w:lvl>
+    <w:lvl w:ilvl="8" w:tplc="40090005" w:tentative="1">
+      <w:start w:val="1"/>
+      <w:numFmt w:val="bullet"/>
+      <w:lvlText w:val=""/>
+      <w:lvlJc w:val="left"/>
+      <w:pPr>
+        <w:ind w:left="6960" w:hanging="360"/>
+      </w:pPr>
+      <w:rPr>
+        <w:rFonts w:ascii="Wingdings" w:hAnsi="Wingdings" w:hint="default"/>
+      </w:rPr>
+    </w:lvl>
+  </w:abstractNum>
+  <w:abstractNum w:abstractNumId="2" w15:restartNumberingAfterBreak="0">
+    <w:nsid w:val="276B76C1"/>
+    <w:multiLevelType w:val="hybridMultilevel"/>
+    <w:tmpl w:val="43EC434E"/>
+    <w:lvl w:ilvl="0" w:tplc="40090001">
+      <w:start w:val="1"/>
+      <w:numFmt w:val="bullet"/>
+      <w:lvlText w:val=""/>
+      <w:lvlJc w:val="left"/>
+      <w:pPr>
+        <w:ind w:left="1080" w:hanging="360"/>
+      </w:pPr>
+      <w:rPr>
+        <w:rFonts w:ascii="Symbol" w:hAnsi="Symbol" w:hint="default"/>
+      </w:rPr>
+    </w:lvl>
+    <w:lvl w:ilvl="1" w:tplc="40090003" w:tentative="1">
+      <w:start w:val="1"/>
+      <w:numFmt w:val="bullet"/>
+      <w:lvlText w:val="o"/>
+      <w:lvlJc w:val="left"/>
+      <w:pPr>
+        <w:ind w:left="1800" w:hanging="360"/>
+      </w:pPr>
+      <w:rPr>
+        <w:rFonts w:ascii="Courier New" w:hAnsi="Courier New" w:cs="Courier New" w:hint="default"/>
+      </w:rPr>
+    </w:lvl>
+    <w:lvl w:ilvl="2" w:tplc="40090005" w:tentative="1">
+      <w:start w:val="1"/>
+      <w:numFmt w:val="bullet"/>
+      <w:lvlText w:val=""/>
+      <w:lvlJc w:val="left"/>
+      <w:pPr>
+        <w:ind w:left="2520" w:hanging="360"/>
+      </w:pPr>
+      <w:rPr>
+        <w:rFonts w:ascii="Wingdings" w:hAnsi="Wingdings" w:hint="default"/>
+      </w:rPr>
+    </w:lvl>
+    <w:lvl w:ilvl="3" w:tplc="40090001" w:tentative="1">
+      <w:start w:val="1"/>
+      <w:numFmt w:val="bullet"/>
+      <w:lvlText w:val=""/>
+      <w:lvlJc w:val="left"/>
+      <w:pPr>
+        <w:ind w:left="3240" w:hanging="360"/>
+      </w:pPr>
+      <w:rPr>
+        <w:rFonts w:ascii="Symbol" w:hAnsi="Symbol" w:hint="default"/>
+      </w:rPr>
+    </w:lvl>
+    <w:lvl w:ilvl="4" w:tplc="40090003" w:tentative="1">
+      <w:start w:val="1"/>
+      <w:numFmt w:val="bullet"/>
+      <w:lvlText w:val="o"/>
+      <w:lvlJc w:val="left"/>
+      <w:pPr>
+        <w:ind w:left="3960" w:hanging="360"/>
+      </w:pPr>
+      <w:rPr>
+        <w:rFonts w:ascii="Courier New" w:hAnsi="Courier New" w:cs="Courier New" w:hint="default"/>
+      </w:rPr>
+    </w:lvl>
+    <w:lvl w:ilvl="5" w:tplc="40090005" w:tentative="1">
+      <w:start w:val="1"/>
+      <w:numFmt w:val="bullet"/>
+      <w:lvlText w:val=""/>
+      <w:lvlJc w:val="left"/>
+      <w:pPr>
+        <w:ind w:left="4680" w:hanging="360"/>
+      </w:pPr>
+      <w:rPr>
+        <w:rFonts w:ascii="Wingdings" w:hAnsi="Wingdings" w:hint="default"/>
+      </w:rPr>
+    </w:lvl>
+    <w:lvl w:ilvl="6" w:tplc="40090001" w:tentative="1">
+      <w:start w:val="1"/>
+      <w:numFmt w:val="bullet"/>
+      <w:lvlText w:val=""/>
+      <w:lvlJc w:val="left"/>
+      <w:pPr>
+        <w:ind w:left="5400" w:hanging="360"/>
+      </w:pPr>
+      <w:rPr>
+        <w:rFonts w:ascii="Symbol" w:hAnsi="Symbol" w:hint="default"/>
+      </w:rPr>
+    </w:lvl>
+    <w:lvl w:ilvl="7" w:tplc="40090003" w:tentative="1">
+      <w:start w:val="1"/>
+      <w:numFmt w:val="bullet"/>
+      <w:lvlText w:val="o"/>
+      <w:lvlJc w:val="left"/>
+      <w:pPr>
+        <w:ind w:left="6120" w:hanging="360"/>
+      </w:pPr>
+      <w:rPr>
+        <w:rFonts w:ascii="Courier New" w:hAnsi="Courier New" w:cs="Courier New" w:hint="default"/>
+      </w:rPr>
+    </w:lvl>
+    <w:lvl w:ilvl="8" w:tplc="40090005" w:tentative="1">
+      <w:start w:val="1"/>
+      <w:numFmt w:val="bullet"/>
+      <w:lvlText w:val=""/>
+      <w:lvlJc w:val="left"/>
+      <w:pPr>
+        <w:ind w:left="6840" w:hanging="360"/>
+      </w:pPr>
+      <w:rPr>
+        <w:rFonts w:ascii="Wingdings" w:hAnsi="Wingdings" w:hint="default"/>
+      </w:rPr>
+    </w:lvl>
+  </w:abstractNum>
+  <w:abstractNum w:abstractNumId="3" w15:restartNumberingAfterBreak="0">
     <w:nsid w:val="7BF37681"/>
     <w:multiLevelType w:val="multilevel"/>
     <w:tmpl w:val="EB7A45C0"/>
@@ -115,7 +1420,7 @@
       <w:lvlText w:val="%1."/>
       <w:lvlJc w:val="left"/>
       <w:pPr>
-        <w:ind w:left="720" w:hanging="360"/>
+        <w:ind w:left="360" w:hanging="360"/>
       </w:pPr>
       <w:rPr>
         <w:u w:val="none"/>
@@ -127,7 +1432,7 @@
       <w:lvlText w:val="%2."/>
       <w:lvlJc w:val="left"/>
       <w:pPr>
-        <w:ind w:left="1440" w:hanging="360"/>
+        <w:ind w:left="1080" w:hanging="360"/>
       </w:pPr>
       <w:rPr>
         <w:u w:val="none"/>
@@ -139,7 +1444,7 @@
       <w:lvlText w:val="%3."/>
       <w:lvlJc w:val="right"/>
       <w:pPr>
-        <w:ind w:left="2160" w:hanging="360"/>
+        <w:ind w:left="1800" w:hanging="360"/>
       </w:pPr>
       <w:rPr>
         <w:u w:val="none"/>
@@ -151,7 +1456,7 @@
       <w:lvlText w:val="%4."/>
       <w:lvlJc w:val="left"/>
       <w:pPr>
-        <w:ind w:left="2880" w:hanging="360"/>
+        <w:ind w:left="2520" w:hanging="360"/>
       </w:pPr>
       <w:rPr>
         <w:u w:val="none"/>
@@ -163,7 +1468,7 @@
       <w:lvlText w:val="%5."/>
       <w:lvlJc w:val="left"/>
       <w:pPr>
-        <w:ind w:left="3600" w:hanging="360"/>
+        <w:ind w:left="3240" w:hanging="360"/>
       </w:pPr>
       <w:rPr>
         <w:u w:val="none"/>
@@ -175,7 +1480,7 @@
       <w:lvlText w:val="%6."/>
       <w:lvlJc w:val="right"/>
       <w:pPr>
-        <w:ind w:left="4320" w:hanging="360"/>
+        <w:ind w:left="3960" w:hanging="360"/>
       </w:pPr>
       <w:rPr>
         <w:u w:val="none"/>
@@ -187,7 +1492,7 @@
       <w:lvlText w:val="%7."/>
       <w:lvlJc w:val="left"/>
       <w:pPr>
-        <w:ind w:left="5040" w:hanging="360"/>
+        <w:ind w:left="4680" w:hanging="360"/>
       </w:pPr>
       <w:rPr>
         <w:u w:val="none"/>
@@ -199,7 +1504,7 @@
       <w:lvlText w:val="%8."/>
       <w:lvlJc w:val="left"/>
       <w:pPr>
-        <w:ind w:left="5760" w:hanging="360"/>
+        <w:ind w:left="5400" w:hanging="360"/>
       </w:pPr>
       <w:rPr>
         <w:u w:val="none"/>
@@ -211,21 +1516,30 @@
       <w:lvlText w:val="%9."/>
       <w:lvlJc w:val="right"/>
       <w:pPr>
-        <w:ind w:left="6480" w:hanging="360"/>
+        <w:ind w:left="6120" w:hanging="360"/>
       </w:pPr>
       <w:rPr>
         <w:u w:val="none"/>
       </w:rPr>
     </w:lvl>
   </w:abstractNum>
-  <w:num w:numId="1">
+  <w:num w:numId="1" w16cid:durableId="1209492215">
+    <w:abstractNumId w:val="3"/>
+  </w:num>
+  <w:num w:numId="2" w16cid:durableId="67848110">
+    <w:abstractNumId w:val="2"/>
+  </w:num>
+  <w:num w:numId="3" w16cid:durableId="1185245898">
+    <w:abstractNumId w:val="1"/>
+  </w:num>
+  <w:num w:numId="4" w16cid:durableId="2031296450">
     <w:abstractNumId w:val="0"/>
   </w:num>
 </w:numbering>
 </file>
 
 <file path=word/styles.xml><?xml version="1.0" encoding="utf-8"?>
-<w:styles xmlns:mc="http://schemas.openxmlformats.org/markup-compatibility/2006" xmlns:r="http://schemas.openxmlformats.org/officeDocument/2006/relationships" xmlns:w="http://schemas.openxmlformats.org/wordprocessingml/2006/main" xmlns:w14="http://schemas.microsoft.com/office/word/2010/wordml" xmlns:w15="http://schemas.microsoft.com/office/word/2012/wordml" xmlns:w16cid="http://schemas.microsoft.com/office/word/2016/wordml/cid" xmlns:w16se="http://schemas.microsoft.com/office/word/2015/wordml/symex" mc:Ignorable="w14 w15 w16se w16cid">
+<w:styles xmlns:mc="http://schemas.openxmlformats.org/markup-compatibility/2006" xmlns:r="http://schemas.openxmlformats.org/officeDocument/2006/relationships" xmlns:w="http://schemas.openxmlformats.org/wordprocessingml/2006/main" xmlns:w14="http://schemas.microsoft.com/office/word/2010/wordml" xmlns:w15="http://schemas.microsoft.com/office/word/2012/wordml" xmlns:w16cex="http://schemas.microsoft.com/office/word/2018/wordml/cex" xmlns:w16cid="http://schemas.microsoft.com/office/word/2016/wordml/cid" xmlns:w16="http://schemas.microsoft.com/office/word/2018/wordml" xmlns:w16sdtdh="http://schemas.microsoft.com/office/word/2020/wordml/sdtdatahash" xmlns:w16se="http://schemas.microsoft.com/office/word/2015/wordml/symex" mc:Ignorable="w14 w15 w16se w16cid w16 w16cex w16sdtdh">
   <w:docDefaults>
     <w:rPrDefault>
       <w:rPr>
@@ -241,7 +1555,7 @@
       </w:pPr>
     </w:pPrDefault>
   </w:docDefaults>
-  <w:latentStyles w:defLockedState="0" w:defUIPriority="99" w:defSemiHidden="0" w:defUnhideWhenUsed="0" w:defQFormat="0" w:count="375">
+  <w:latentStyles w:defLockedState="0" w:defUIPriority="99" w:defSemiHidden="0" w:defUnhideWhenUsed="0" w:defQFormat="0" w:count="376">
     <w:lsdException w:name="Normal" w:uiPriority="0" w:qFormat="1"/>
     <w:lsdException w:name="heading 1" w:uiPriority="9" w:qFormat="1"/>
     <w:lsdException w:name="heading 2" w:semiHidden="1" w:uiPriority="9" w:unhideWhenUsed="1" w:qFormat="1"/>
@@ -347,7 +1661,6 @@
     <w:lsdException w:name="HTML Sample" w:semiHidden="1" w:unhideWhenUsed="1"/>
     <w:lsdException w:name="HTML Typewriter" w:semiHidden="1" w:unhideWhenUsed="1"/>
     <w:lsdException w:name="HTML Variable" w:semiHidden="1" w:unhideWhenUsed="1"/>
-    <w:lsdException w:name="Normal Table" w:semiHidden="1" w:unhideWhenUsed="1"/>
     <w:lsdException w:name="annotation subject" w:semiHidden="1" w:unhideWhenUsed="1"/>
     <w:lsdException w:name="No List" w:semiHidden="1" w:unhideWhenUsed="1"/>
     <w:lsdException w:name="Outline List 1" w:semiHidden="1" w:unhideWhenUsed="1"/>
@@ -394,10 +1707,8 @@
     <w:lsdException w:name="Table Subtle 2" w:semiHidden="1" w:unhideWhenUsed="1"/>
     <w:lsdException w:name="Table Web 1" w:semiHidden="1" w:unhideWhenUsed="1"/>
     <w:lsdException w:name="Table Web 2" w:semiHidden="1" w:unhideWhenUsed="1"/>
-    <w:lsdException w:name="Table Web 3" w:semiHidden="1" w:unhideWhenUsed="1"/>
     <w:lsdException w:name="Balloon Text" w:semiHidden="1" w:unhideWhenUsed="1"/>
     <w:lsdException w:name="Table Grid" w:uiPriority="39"/>
-    <w:lsdException w:name="Table Theme" w:semiHidden="1" w:unhideWhenUsed="1"/>
     <w:lsdException w:name="Placeholder Text" w:semiHidden="1"/>
     <w:lsdException w:name="No Spacing" w:uiPriority="1" w:qFormat="1"/>
     <w:lsdException w:name="Light Shading" w:uiPriority="60"/>
@@ -617,6 +1928,7 @@
     <w:lsdException w:name="Smart Hyperlink" w:semiHidden="1" w:unhideWhenUsed="1"/>
     <w:lsdException w:name="Hashtag" w:semiHidden="1" w:unhideWhenUsed="1"/>
     <w:lsdException w:name="Unresolved Mention" w:semiHidden="1" w:unhideWhenUsed="1"/>
+    <w:lsdException w:name="Smart Link" w:semiHidden="1" w:unhideWhenUsed="1"/>
   </w:latentStyles>
   <w:style w:type="paragraph" w:default="1" w:styleId="Normal">
     <w:name w:val="Normal"/>
@@ -793,6 +2105,67 @@
       <w:color w:val="666666"/>
       <w:sz w:val="30"/>
       <w:szCs w:val="30"/>
+    </w:rPr>
+  </w:style>
+  <w:style w:type="paragraph" w:styleId="ListParagraph">
+    <w:name w:val="List Paragraph"/>
+    <w:basedOn w:val="Normal"/>
+    <w:uiPriority w:val="34"/>
+    <w:qFormat/>
+    <w:rsid w:val="00E26163"/>
+    <w:pPr>
+      <w:ind w:left="720"/>
+      <w:contextualSpacing/>
+    </w:pPr>
+  </w:style>
+  <w:style w:type="paragraph" w:styleId="HTMLPreformatted">
+    <w:name w:val="HTML Preformatted"/>
+    <w:basedOn w:val="Normal"/>
+    <w:link w:val="HTMLPreformattedChar"/>
+    <w:uiPriority w:val="99"/>
+    <w:semiHidden/>
+    <w:unhideWhenUsed/>
+    <w:rsid w:val="00877E91"/>
+    <w:pPr>
+      <w:tabs>
+        <w:tab w:val="left" w:pos="916"/>
+        <w:tab w:val="left" w:pos="1832"/>
+        <w:tab w:val="left" w:pos="2748"/>
+        <w:tab w:val="left" w:pos="3664"/>
+        <w:tab w:val="left" w:pos="4580"/>
+        <w:tab w:val="left" w:pos="5496"/>
+        <w:tab w:val="left" w:pos="6412"/>
+        <w:tab w:val="left" w:pos="7328"/>
+        <w:tab w:val="left" w:pos="8244"/>
+        <w:tab w:val="left" w:pos="9160"/>
+        <w:tab w:val="left" w:pos="10076"/>
+        <w:tab w:val="left" w:pos="10992"/>
+        <w:tab w:val="left" w:pos="11908"/>
+        <w:tab w:val="left" w:pos="12824"/>
+        <w:tab w:val="left" w:pos="13740"/>
+        <w:tab w:val="left" w:pos="14656"/>
+      </w:tabs>
+      <w:spacing w:line="240" w:lineRule="auto"/>
+    </w:pPr>
+    <w:rPr>
+      <w:rFonts w:ascii="Courier New" w:eastAsia="Times New Roman" w:hAnsi="Courier New" w:cs="Courier New"/>
+      <w:sz w:val="20"/>
+      <w:szCs w:val="20"/>
+      <w:lang w:val="en-IN" w:eastAsia="en-IN"/>
+    </w:rPr>
+  </w:style>
+  <w:style w:type="character" w:customStyle="1" w:styleId="HTMLPreformattedChar">
+    <w:name w:val="HTML Preformatted Char"/>
+    <w:basedOn w:val="DefaultParagraphFont"/>
+    <w:link w:val="HTMLPreformatted"/>
+    <w:uiPriority w:val="99"/>
+    <w:semiHidden/>
+    <w:rsid w:val="00877E91"/>
+    <w:rPr>
+      <w:rFonts w:ascii="Courier New" w:eastAsia="Times New Roman" w:hAnsi="Courier New" w:cs="Courier New"/>
+      <w:sz w:val="20"/>
+      <w:szCs w:val="20"/>
+      <w:lang w:val="en-IN" w:eastAsia="en-IN"/>
     </w:rPr>
   </w:style>
 </w:styles>

</xml_diff>

<commit_message>
Changed que 3& 4
</commit_message>
<xml_diff>
--- a/Assignment Subjective Questions.docx
+++ b/Assignment Subjective Questions.docx
@@ -98,7 +98,15 @@
         <w:t xml:space="preserve">The following </w:t>
       </w:r>
       <w:r>
-        <w:t>table shows the importance of each variable wrt their coefficients:</w:t>
+        <w:t xml:space="preserve">table shows the importance of each variable </w:t>
+      </w:r>
+      <w:proofErr w:type="spellStart"/>
+      <w:r>
+        <w:t>wrt</w:t>
+      </w:r>
+      <w:proofErr w:type="spellEnd"/>
+      <w:r>
+        <w:t xml:space="preserve"> their coefficients:</w:t>
       </w:r>
     </w:p>
     <w:p>
@@ -114,6 +122,9 @@
         <w:t xml:space="preserve">       </w:t>
       </w:r>
       <w:r>
+        <w:rPr>
+          <w:noProof/>
+        </w:rPr>
         <w:drawing>
           <wp:inline distT="0" distB="0" distL="0" distR="0" wp14:anchorId="6A130289" wp14:editId="79AF4EE9">
             <wp:extent cx="5943600" cy="2514600"/>
@@ -273,6 +284,9 @@
         <w:t xml:space="preserve">      </w:t>
       </w:r>
       <w:r>
+        <w:rPr>
+          <w:noProof/>
+        </w:rPr>
         <w:drawing>
           <wp:inline distT="0" distB="0" distL="0" distR="0" wp14:anchorId="0E36298C" wp14:editId="4A1B20A1">
             <wp:extent cx="4498340" cy="2307322"/>
@@ -377,6 +391,7 @@
       </w:r>
       <w:r>
         <w:rPr>
+          <w:noProof/>
           <w:color w:val="1F497D" w:themeColor="text2"/>
         </w:rPr>
         <w:drawing>
@@ -474,7 +489,21 @@
         <w:rPr>
           <w:color w:val="1F497D" w:themeColor="text2"/>
         </w:rPr>
-        <w:t>they want almost all of the potential leads (i.e. the customers who have been predicted as 1 by the model) to be converted and hence, want to make phone calls to as much of such people as possible. Suggest a good strategy they should employ at this stage.</w:t>
+        <w:t>they want almost all of the potential leads (</w:t>
+      </w:r>
+      <w:proofErr w:type="gramStart"/>
+      <w:r>
+        <w:rPr>
+          <w:color w:val="1F497D" w:themeColor="text2"/>
+        </w:rPr>
+        <w:t>i.e.</w:t>
+      </w:r>
+      <w:proofErr w:type="gramEnd"/>
+      <w:r>
+        <w:rPr>
+          <w:color w:val="1F497D" w:themeColor="text2"/>
+        </w:rPr>
+        <w:t xml:space="preserve"> the customers who have been predicted as 1 by the model) to be converted and hence, want to make phone calls to as much of such people as possible. Suggest a good strategy they should employ at this stage.</w:t>
       </w:r>
     </w:p>
     <w:p>
@@ -511,7 +540,67 @@
         <w:t xml:space="preserve"> </w:t>
       </w:r>
       <w:r>
-        <w:t>Sensitivity can be defined as the ratio of total number of actual Conversions correctly predicted to the total number of actual conversions. Similarly, Specificity can be defined as the ratio of total number of actual non-conversions correctly predicted to the total number of actual non-conversions. For a model, as one increases, the other decreases and vice versa</w:t>
+        <w:t>They can make calls to as much of such people as possible</w:t>
+      </w:r>
+      <w:r>
+        <w:t xml:space="preserve"> by </w:t>
+      </w:r>
+      <w:r>
+        <w:t>considering</w:t>
+      </w:r>
+      <w:r>
+        <w:t xml:space="preserve"> the below </w:t>
+      </w:r>
+      <w:r>
+        <w:t>factors</w:t>
+      </w:r>
+      <w:r>
+        <w:t xml:space="preserve"> if</w:t>
+      </w:r>
+      <w:r>
+        <w:t>:</w:t>
+      </w:r>
+    </w:p>
+    <w:p>
+      <w:pPr>
+        <w:pStyle w:val="ListParagraph"/>
+        <w:numPr>
+          <w:ilvl w:val="0"/>
+          <w:numId w:val="6"/>
+        </w:numPr>
+      </w:pPr>
+      <w:r>
+        <w:t xml:space="preserve">People </w:t>
+      </w:r>
+      <w:r>
+        <w:t>spend a lot of time on their website</w:t>
+      </w:r>
+      <w:r>
+        <w:t xml:space="preserve"> and this can be achieved by </w:t>
+      </w:r>
+      <w:r>
+        <w:t xml:space="preserve">making the website more </w:t>
+      </w:r>
+      <w:r>
+        <w:t xml:space="preserve">interesting </w:t>
+      </w:r>
+      <w:r>
+        <w:t>which indulges the lead to spend more time.</w:t>
+      </w:r>
+    </w:p>
+    <w:p>
+      <w:pPr>
+        <w:pStyle w:val="ListParagraph"/>
+        <w:numPr>
+          <w:ilvl w:val="0"/>
+          <w:numId w:val="6"/>
+        </w:numPr>
+      </w:pPr>
+      <w:r>
+        <w:t>The leads are working professionals</w:t>
+      </w:r>
+      <w:r>
+        <w:t xml:space="preserve"> or Unemployed</w:t>
       </w:r>
       <w:r>
         <w:t>.</w:t>
@@ -519,323 +608,47 @@
     </w:p>
     <w:p>
       <w:pPr>
-        <w:ind w:left="360"/>
-      </w:pPr>
-      <w:r>
-        <w:t xml:space="preserve"> </w:t>
-      </w:r>
-      <w:r>
-        <w:tab/>
-        <w:t xml:space="preserve">   Since the X ed</w:t>
-      </w:r>
-      <w:r>
-        <w:t xml:space="preserve">ucation has more number of sales team for 2 </w:t>
-      </w:r>
-      <w:r>
-        <w:t xml:space="preserve">months </w:t>
-      </w:r>
-      <w:r>
-        <w:t>and they wish to make the lead conversion more aggressive by wanting almost all the potential leads, we can choose a lower threshold value for Conversion Probability. This will ensure the Sensitivity rating is very high which in turn will make sure almost all leads who are likely to Convert are identified correctly and the agents can make phone calls to as much of such people as possible.</w:t>
-      </w:r>
-    </w:p>
-    <w:p>
-      <w:pPr>
-        <w:ind w:left="360"/>
-        <w:rPr>
-          <w:b/>
-          <w:bCs/>
-          <w:u w:val="single"/>
-        </w:rPr>
-      </w:pPr>
-      <w:r>
-        <w:tab/>
-        <w:t xml:space="preserve"> Here we have taken a threshold of </w:t>
-      </w:r>
-      <w:r>
-        <w:t xml:space="preserve">0.1 such that all the conversions i.e </w:t>
-      </w:r>
-      <w:r>
-        <w:t>‘</w:t>
-      </w:r>
-      <w:r>
-        <w:t>1</w:t>
-      </w:r>
-      <w:r>
-        <w:t>’</w:t>
-      </w:r>
-      <w:r>
-        <w:t xml:space="preserve"> are correctly predicted as converted </w:t>
-      </w:r>
-      <w:r>
-        <w:t>and which also includes some of the non-conversions</w:t>
-      </w:r>
-      <w:r>
-        <w:t xml:space="preserve"> as converted as this </w:t>
-      </w:r>
-      <w:r>
-        <w:t xml:space="preserve">might reduce the conversion rate but increases the </w:t>
-      </w:r>
-      <w:r>
-        <w:t>conversion count and eventually increasing the revenue of the company.</w:t>
-      </w:r>
-    </w:p>
-    <w:p>
-      <w:pPr>
-        <w:rPr>
-          <w:color w:val="1F497D" w:themeColor="text2"/>
-        </w:rPr>
-      </w:pPr>
-    </w:p>
-    <w:p>
-      <w:pPr>
-        <w:rPr>
-          <w:color w:val="1F497D" w:themeColor="text2"/>
-        </w:rPr>
-      </w:pPr>
-      <w:r>
-        <w:rPr>
-          <w:color w:val="1F497D" w:themeColor="text2"/>
-        </w:rPr>
-        <w:t xml:space="preserve">        </w:t>
-      </w:r>
-      <w:r>
-        <w:rPr>
-          <w:color w:val="1F497D" w:themeColor="text2"/>
-        </w:rPr>
-        <w:drawing>
-          <wp:inline distT="0" distB="0" distL="0" distR="0" wp14:anchorId="6F86344F" wp14:editId="1592743B">
-            <wp:extent cx="6043808" cy="1470660"/>
-            <wp:effectExtent l="0" t="0" r="0" b="0"/>
-            <wp:docPr id="4" name="Picture 4"/>
-            <wp:cNvGraphicFramePr>
-              <a:graphicFrameLocks xmlns:a="http://schemas.openxmlformats.org/drawingml/2006/main" noChangeAspect="1"/>
-            </wp:cNvGraphicFramePr>
-            <a:graphic xmlns:a="http://schemas.openxmlformats.org/drawingml/2006/main">
-              <a:graphicData uri="http://schemas.openxmlformats.org/drawingml/2006/picture">
-                <pic:pic xmlns:pic="http://schemas.openxmlformats.org/drawingml/2006/picture">
-                  <pic:nvPicPr>
-                    <pic:cNvPr id="1" name=""/>
-                    <pic:cNvPicPr/>
-                  </pic:nvPicPr>
-                  <pic:blipFill>
-                    <a:blip r:embed="rId8"/>
-                    <a:stretch>
-                      <a:fillRect/>
-                    </a:stretch>
-                  </pic:blipFill>
-                  <pic:spPr>
-                    <a:xfrm>
-                      <a:off x="0" y="0"/>
-                      <a:ext cx="6048777" cy="1471869"/>
-                    </a:xfrm>
-                    <a:prstGeom prst="rect">
-                      <a:avLst/>
-                    </a:prstGeom>
-                  </pic:spPr>
-                </pic:pic>
-              </a:graphicData>
-            </a:graphic>
-          </wp:inline>
-        </w:drawing>
-      </w:r>
-    </w:p>
-    <w:p>
-      <w:pPr>
-        <w:pStyle w:val="HTMLPreformatted"/>
-        <w:shd w:val="clear" w:color="auto" w:fill="FFFFFF"/>
-        <w:wordWrap w:val="0"/>
-        <w:textAlignment w:val="baseline"/>
-        <w:rPr>
-          <w:color w:val="1F497D" w:themeColor="text2"/>
-        </w:rPr>
-      </w:pPr>
-      <w:r>
-        <w:rPr>
-          <w:color w:val="1F497D" w:themeColor="text2"/>
-        </w:rPr>
-        <w:tab/>
-      </w:r>
-    </w:p>
-    <w:p>
-      <w:pPr>
-        <w:pStyle w:val="HTMLPreformatted"/>
-        <w:shd w:val="clear" w:color="auto" w:fill="FFFFFF"/>
-        <w:wordWrap w:val="0"/>
-        <w:textAlignment w:val="baseline"/>
-        <w:rPr>
-          <w:color w:val="000000"/>
-          <w:sz w:val="21"/>
-          <w:szCs w:val="21"/>
-        </w:rPr>
-      </w:pPr>
-      <w:r>
-        <w:rPr>
-          <w:color w:val="1F497D" w:themeColor="text2"/>
-        </w:rPr>
-        <w:tab/>
-      </w:r>
-      <w:r>
-        <w:rPr>
-          <w:color w:val="000000"/>
-          <w:sz w:val="21"/>
-          <w:szCs w:val="21"/>
-        </w:rPr>
-        <w:t>Accuracy of the train model</w:t>
-      </w:r>
-      <w:r>
-        <w:rPr>
-          <w:color w:val="000000"/>
-          <w:sz w:val="21"/>
-          <w:szCs w:val="21"/>
-        </w:rPr>
-        <w:t xml:space="preserve">   </w:t>
-      </w:r>
-      <w:r>
-        <w:rPr>
-          <w:color w:val="000000"/>
-          <w:sz w:val="21"/>
-          <w:szCs w:val="21"/>
-        </w:rPr>
-        <w:t>: 0.604</w:t>
-      </w:r>
-    </w:p>
-    <w:p>
-      <w:pPr>
-        <w:shd w:val="clear" w:color="auto" w:fill="FFFFFF"/>
-        <w:tabs>
-          <w:tab w:val="left" w:pos="916"/>
-          <w:tab w:val="left" w:pos="1832"/>
-          <w:tab w:val="left" w:pos="2748"/>
-          <w:tab w:val="left" w:pos="3664"/>
-          <w:tab w:val="left" w:pos="4580"/>
-          <w:tab w:val="left" w:pos="5496"/>
-          <w:tab w:val="left" w:pos="6412"/>
-          <w:tab w:val="left" w:pos="7328"/>
-          <w:tab w:val="left" w:pos="8244"/>
-          <w:tab w:val="left" w:pos="9160"/>
-          <w:tab w:val="left" w:pos="10076"/>
-          <w:tab w:val="left" w:pos="10992"/>
-          <w:tab w:val="left" w:pos="11908"/>
-          <w:tab w:val="left" w:pos="12824"/>
-          <w:tab w:val="left" w:pos="13740"/>
-          <w:tab w:val="left" w:pos="14656"/>
-        </w:tabs>
-        <w:wordWrap w:val="0"/>
-        <w:spacing w:line="240" w:lineRule="auto"/>
-        <w:textAlignment w:val="baseline"/>
-        <w:rPr>
-          <w:rFonts w:ascii="Courier New" w:eastAsia="Times New Roman" w:hAnsi="Courier New" w:cs="Courier New"/>
-          <w:color w:val="000000"/>
-          <w:sz w:val="21"/>
-          <w:szCs w:val="21"/>
-          <w:lang w:val="en-IN" w:eastAsia="en-IN"/>
-        </w:rPr>
-      </w:pPr>
-      <w:r>
-        <w:rPr>
-          <w:rFonts w:ascii="Courier New" w:eastAsia="Times New Roman" w:hAnsi="Courier New" w:cs="Courier New"/>
-          <w:color w:val="000000"/>
-          <w:sz w:val="21"/>
-          <w:szCs w:val="21"/>
-          <w:lang w:val="en-IN" w:eastAsia="en-IN"/>
-        </w:rPr>
-        <w:tab/>
-      </w:r>
-      <w:r>
-        <w:rPr>
-          <w:rFonts w:ascii="Courier New" w:eastAsia="Times New Roman" w:hAnsi="Courier New" w:cs="Courier New"/>
-          <w:color w:val="000000"/>
-          <w:sz w:val="21"/>
-          <w:szCs w:val="21"/>
-          <w:lang w:val="en-IN" w:eastAsia="en-IN"/>
-        </w:rPr>
-        <w:t>Sensitivity of the train model: 0.986</w:t>
-      </w:r>
-    </w:p>
-    <w:p>
-      <w:pPr>
-        <w:shd w:val="clear" w:color="auto" w:fill="FFFFFF"/>
-        <w:tabs>
-          <w:tab w:val="left" w:pos="916"/>
-          <w:tab w:val="left" w:pos="1832"/>
-          <w:tab w:val="left" w:pos="2748"/>
-          <w:tab w:val="left" w:pos="3664"/>
-          <w:tab w:val="left" w:pos="4580"/>
-          <w:tab w:val="left" w:pos="5496"/>
-          <w:tab w:val="left" w:pos="6412"/>
-          <w:tab w:val="left" w:pos="7328"/>
-          <w:tab w:val="left" w:pos="8244"/>
-          <w:tab w:val="left" w:pos="9160"/>
-          <w:tab w:val="left" w:pos="10076"/>
-          <w:tab w:val="left" w:pos="10992"/>
-          <w:tab w:val="left" w:pos="11908"/>
-          <w:tab w:val="left" w:pos="12824"/>
-          <w:tab w:val="left" w:pos="13740"/>
-          <w:tab w:val="left" w:pos="14656"/>
-        </w:tabs>
-        <w:wordWrap w:val="0"/>
-        <w:spacing w:line="240" w:lineRule="auto"/>
-        <w:textAlignment w:val="baseline"/>
-        <w:rPr>
-          <w:rFonts w:ascii="Courier New" w:eastAsia="Times New Roman" w:hAnsi="Courier New" w:cs="Courier New"/>
-          <w:color w:val="000000"/>
-          <w:sz w:val="21"/>
-          <w:szCs w:val="21"/>
-          <w:lang w:val="en-IN" w:eastAsia="en-IN"/>
-        </w:rPr>
-      </w:pPr>
-      <w:r>
-        <w:rPr>
-          <w:rFonts w:ascii="Courier New" w:eastAsia="Times New Roman" w:hAnsi="Courier New" w:cs="Courier New"/>
-          <w:color w:val="000000"/>
-          <w:sz w:val="21"/>
-          <w:szCs w:val="21"/>
-          <w:lang w:val="en-IN" w:eastAsia="en-IN"/>
-        </w:rPr>
-        <w:tab/>
-      </w:r>
-      <w:r>
-        <w:rPr>
-          <w:rFonts w:ascii="Courier New" w:eastAsia="Times New Roman" w:hAnsi="Courier New" w:cs="Courier New"/>
-          <w:color w:val="000000"/>
-          <w:sz w:val="21"/>
-          <w:szCs w:val="21"/>
-          <w:lang w:val="en-IN" w:eastAsia="en-IN"/>
-        </w:rPr>
-        <w:t>Specificity of the train mode</w:t>
-      </w:r>
-      <w:r>
-        <w:rPr>
-          <w:rFonts w:ascii="Courier New" w:eastAsia="Times New Roman" w:hAnsi="Courier New" w:cs="Courier New"/>
-          <w:color w:val="000000"/>
-          <w:sz w:val="21"/>
-          <w:szCs w:val="21"/>
-          <w:lang w:val="en-IN" w:eastAsia="en-IN"/>
-        </w:rPr>
-        <w:t>l</w:t>
-      </w:r>
-      <w:r>
-        <w:rPr>
-          <w:rFonts w:ascii="Courier New" w:eastAsia="Times New Roman" w:hAnsi="Courier New" w:cs="Courier New"/>
-          <w:color w:val="000000"/>
-          <w:sz w:val="21"/>
-          <w:szCs w:val="21"/>
-          <w:lang w:val="en-IN" w:eastAsia="en-IN"/>
-        </w:rPr>
-        <w:t>: 0.365</w:t>
-      </w:r>
-    </w:p>
-    <w:p>
-      <w:pPr>
-        <w:rPr>
-          <w:color w:val="1F497D" w:themeColor="text2"/>
-        </w:rPr>
-      </w:pPr>
-      <w:r>
-        <w:rPr>
-          <w:color w:val="1F497D" w:themeColor="text2"/>
-        </w:rPr>
-        <w:lastRenderedPageBreak/>
+        <w:pStyle w:val="ListParagraph"/>
+        <w:numPr>
+          <w:ilvl w:val="0"/>
+          <w:numId w:val="6"/>
+        </w:numPr>
+      </w:pPr>
+      <w:r>
+        <w:t>Their lead source is from OLARK Chat</w:t>
+      </w:r>
+      <w:r>
+        <w:t>.</w:t>
+      </w:r>
+    </w:p>
+    <w:p>
+      <w:pPr>
+        <w:pStyle w:val="ListParagraph"/>
+        <w:numPr>
+          <w:ilvl w:val="0"/>
+          <w:numId w:val="6"/>
+        </w:numPr>
+      </w:pPr>
+      <w:r>
+        <w:t xml:space="preserve">The leads wanted to have a </w:t>
+      </w:r>
+      <w:r>
+        <w:t>better career prospect</w:t>
+      </w:r>
+      <w:r>
+        <w:t xml:space="preserve"> by choosing the course.</w:t>
+      </w:r>
+    </w:p>
+    <w:p>
+      <w:pPr>
+        <w:rPr>
+          <w:color w:val="1F497D" w:themeColor="text2"/>
+        </w:rPr>
+      </w:pPr>
+      <w:r>
+        <w:rPr>
+          <w:color w:val="1F497D" w:themeColor="text2"/>
+        </w:rPr>
         <w:br/>
       </w:r>
     </w:p>
@@ -853,7 +666,21 @@
         <w:rPr>
           <w:color w:val="1F497D" w:themeColor="text2"/>
         </w:rPr>
-        <w:t>Similarly, at times, the company reaches its target for a quarter before the deadline. During this time, the company wants the sales team to focus on some new work as well. So during this time, the company’s aim is to not make phone calls unless it’s extremely necessary, i.e. they want to minimi</w:t>
+        <w:t xml:space="preserve">Similarly, at times, the company reaches its target for a quarter before the deadline. During this time, the company wants the sales team to focus on some new work as well. </w:t>
+      </w:r>
+      <w:proofErr w:type="gramStart"/>
+      <w:r>
+        <w:rPr>
+          <w:color w:val="1F497D" w:themeColor="text2"/>
+        </w:rPr>
+        <w:t>So</w:t>
+      </w:r>
+      <w:proofErr w:type="gramEnd"/>
+      <w:r>
+        <w:rPr>
+          <w:color w:val="1F497D" w:themeColor="text2"/>
+        </w:rPr>
+        <w:t xml:space="preserve"> during this time, the company’s aim is to not make phone calls unless it’s extremely necessary, i.e. they want to minimi</w:t>
       </w:r>
       <w:r>
         <w:rPr>
@@ -899,96 +726,22 @@
         <w:t xml:space="preserve"> </w:t>
       </w:r>
       <w:r>
-        <w:t>S</w:t>
-      </w:r>
-      <w:r>
-        <w:t xml:space="preserve">ince X Education has already reached its target for a quarter and doesn’t want to make phone calls unless it is extremely necessary, i.e. they want to minimize the rate of useless phone calls. We can choose a higher threshold value for Conversion Probability. This will ensure the Specificity rating is very high, which in turn will make sure almost all leads who are on the brink of the probability of getting Converted or not are not selected. As a result, they won’t have to make unnecessary phone calls and can focus on some new work. In this way the efficiency of sales team would increase as the conversion rate would be high. </w:t>
-      </w:r>
-    </w:p>
-    <w:p>
-      <w:pPr>
-        <w:ind w:left="360"/>
-      </w:pPr>
-    </w:p>
-    <w:p>
-      <w:pPr>
-        <w:ind w:left="360" w:firstLine="360"/>
-      </w:pPr>
-      <w:r>
-        <w:t xml:space="preserve">In order to achieve this we </w:t>
-      </w:r>
-      <w:r>
-        <w:t>have taken a threshold of 0.9 by which we can reduce the number of phone calls and calling to only those leads who have a very high lead score</w:t>
-      </w:r>
-      <w:r>
-        <w:t>. We can look at the sensitivity and specificity scores below which shows high specificity</w:t>
-      </w:r>
-      <w:r>
-        <w:t xml:space="preserve"> and low sensitivity</w:t>
-      </w:r>
-      <w:r>
-        <w:t xml:space="preserve">. </w:t>
-      </w:r>
-    </w:p>
-    <w:p>
-      <w:pPr>
-        <w:ind w:left="360" w:firstLine="360"/>
-      </w:pPr>
-    </w:p>
-    <w:p>
-      <w:pPr>
-        <w:ind w:left="360"/>
-      </w:pPr>
-      <w:r>
-        <w:drawing>
-          <wp:inline distT="0" distB="0" distL="0" distR="0" wp14:anchorId="6148E2B7" wp14:editId="58659F81">
-            <wp:extent cx="6858000" cy="1682750"/>
-            <wp:effectExtent l="0" t="0" r="0" b="0"/>
-            <wp:docPr id="5" name="Picture 5"/>
-            <wp:cNvGraphicFramePr>
-              <a:graphicFrameLocks xmlns:a="http://schemas.openxmlformats.org/drawingml/2006/main" noChangeAspect="1"/>
-            </wp:cNvGraphicFramePr>
-            <a:graphic xmlns:a="http://schemas.openxmlformats.org/drawingml/2006/main">
-              <a:graphicData uri="http://schemas.openxmlformats.org/drawingml/2006/picture">
-                <pic:pic xmlns:pic="http://schemas.openxmlformats.org/drawingml/2006/picture">
-                  <pic:nvPicPr>
-                    <pic:cNvPr id="1" name=""/>
-                    <pic:cNvPicPr/>
-                  </pic:nvPicPr>
-                  <pic:blipFill>
-                    <a:blip r:embed="rId9"/>
-                    <a:stretch>
-                      <a:fillRect/>
-                    </a:stretch>
-                  </pic:blipFill>
-                  <pic:spPr>
-                    <a:xfrm>
-                      <a:off x="0" y="0"/>
-                      <a:ext cx="6858000" cy="1682750"/>
-                    </a:xfrm>
-                    <a:prstGeom prst="rect">
-                      <a:avLst/>
-                    </a:prstGeom>
-                  </pic:spPr>
-                </pic:pic>
-              </a:graphicData>
-            </a:graphic>
-          </wp:inline>
-        </w:drawing>
-      </w:r>
-    </w:p>
-    <w:p>
-      <w:pPr>
-        <w:ind w:left="360"/>
-      </w:pPr>
-    </w:p>
-    <w:p>
-      <w:pPr>
-        <w:pStyle w:val="HTMLPreformatted"/>
-        <w:shd w:val="clear" w:color="auto" w:fill="FFFFFF"/>
-        <w:wordWrap w:val="0"/>
-        <w:ind w:left="916"/>
-        <w:textAlignment w:val="baseline"/>
+        <w:t xml:space="preserve">In this situation </w:t>
+      </w:r>
+      <w:r>
+        <w:t>they need to focus more on their other methods</w:t>
+      </w:r>
+      <w:r>
+        <w:t xml:space="preserve"> like:</w:t>
+      </w:r>
+    </w:p>
+    <w:p>
+      <w:pPr>
+        <w:pStyle w:val="ListParagraph"/>
+        <w:numPr>
+          <w:ilvl w:val="0"/>
+          <w:numId w:val="7"/>
+        </w:numPr>
         <w:rPr>
           <w:color w:val="000000"/>
           <w:sz w:val="21"/>
@@ -1001,7 +754,7 @@
           <w:sz w:val="21"/>
           <w:szCs w:val="21"/>
         </w:rPr>
-        <w:t>Accuracy of the train model</w:t>
+        <w:t xml:space="preserve">Focusing on activities such as personalized emails or </w:t>
       </w:r>
       <w:r>
         <w:rPr>
@@ -1009,67 +762,67 @@
           <w:sz w:val="21"/>
           <w:szCs w:val="21"/>
         </w:rPr>
-        <w:t xml:space="preserve">   </w:t>
-      </w:r>
-      <w:r>
+        <w:t>SMS</w:t>
+      </w:r>
+    </w:p>
+    <w:p>
+      <w:pPr>
+        <w:pStyle w:val="ListParagraph"/>
+        <w:numPr>
+          <w:ilvl w:val="0"/>
+          <w:numId w:val="7"/>
+        </w:numPr>
         <w:rPr>
           <w:color w:val="000000"/>
           <w:sz w:val="21"/>
           <w:szCs w:val="21"/>
         </w:rPr>
-        <w:t>: 0.713</w:t>
-      </w:r>
-    </w:p>
-    <w:p>
-      <w:pPr>
-        <w:pStyle w:val="HTMLPreformatted"/>
-        <w:shd w:val="clear" w:color="auto" w:fill="FFFFFF"/>
-        <w:wordWrap w:val="0"/>
-        <w:ind w:left="916"/>
-        <w:textAlignment w:val="baseline"/>
+      </w:pPr>
+      <w:r>
         <w:rPr>
           <w:color w:val="000000"/>
           <w:sz w:val="21"/>
           <w:szCs w:val="21"/>
         </w:rPr>
-      </w:pPr>
+        <w:t xml:space="preserve">Call only when it is an emergency for customers having </w:t>
+      </w:r>
       <w:r>
         <w:rPr>
           <w:color w:val="000000"/>
           <w:sz w:val="21"/>
           <w:szCs w:val="21"/>
         </w:rPr>
-        <w:t>Sensitivity of the train model: 0.276</w:t>
-      </w:r>
-    </w:p>
-    <w:p>
-      <w:pPr>
-        <w:pStyle w:val="HTMLPreformatted"/>
-        <w:shd w:val="clear" w:color="auto" w:fill="FFFFFF"/>
-        <w:wordWrap w:val="0"/>
-        <w:ind w:left="916"/>
-        <w:textAlignment w:val="baseline"/>
+        <w:t xml:space="preserve">very high chance of buying </w:t>
+      </w:r>
+      <w:r>
         <w:rPr>
           <w:color w:val="000000"/>
           <w:sz w:val="21"/>
           <w:szCs w:val="21"/>
         </w:rPr>
-      </w:pPr>
-      <w:r>
+        <w:t>the course.</w:t>
+      </w:r>
+    </w:p>
+    <w:p>
+      <w:pPr>
+        <w:pStyle w:val="ListParagraph"/>
+        <w:numPr>
+          <w:ilvl w:val="0"/>
+          <w:numId w:val="7"/>
+        </w:numPr>
         <w:rPr>
           <w:color w:val="000000"/>
           <w:sz w:val="21"/>
           <w:szCs w:val="21"/>
         </w:rPr>
-        <w:t>Specificity of the train mode</w:t>
-      </w:r>
+      </w:pPr>
       <w:r>
         <w:rPr>
           <w:color w:val="000000"/>
           <w:sz w:val="21"/>
           <w:szCs w:val="21"/>
         </w:rPr>
-        <w:t xml:space="preserve"> </w:t>
+        <w:t>Focus on building relationships</w:t>
       </w:r>
       <w:r>
         <w:rPr>
@@ -1077,7 +830,15 @@
           <w:sz w:val="21"/>
           <w:szCs w:val="21"/>
         </w:rPr>
-        <w:t>: 0.986</w:t>
+        <w:t xml:space="preserve"> with potential customers through other communication channels like </w:t>
+      </w:r>
+      <w:r>
+        <w:rPr>
+          <w:color w:val="000000"/>
+          <w:sz w:val="21"/>
+          <w:szCs w:val="21"/>
+        </w:rPr>
+        <w:t>social media or chat bots.</w:t>
       </w:r>
     </w:p>
     <w:p>
@@ -1298,6 +1059,119 @@
     </w:lvl>
   </w:abstractNum>
   <w:abstractNum w:abstractNumId="2" w15:restartNumberingAfterBreak="0">
+    <w:nsid w:val="20D7220B"/>
+    <w:multiLevelType w:val="hybridMultilevel"/>
+    <w:tmpl w:val="6CF6B978"/>
+    <w:lvl w:ilvl="0" w:tplc="40090001">
+      <w:start w:val="1"/>
+      <w:numFmt w:val="bullet"/>
+      <w:lvlText w:val=""/>
+      <w:lvlJc w:val="left"/>
+      <w:pPr>
+        <w:ind w:left="1080" w:hanging="360"/>
+      </w:pPr>
+      <w:rPr>
+        <w:rFonts w:ascii="Symbol" w:hAnsi="Symbol" w:hint="default"/>
+      </w:rPr>
+    </w:lvl>
+    <w:lvl w:ilvl="1" w:tplc="40090003" w:tentative="1">
+      <w:start w:val="1"/>
+      <w:numFmt w:val="bullet"/>
+      <w:lvlText w:val="o"/>
+      <w:lvlJc w:val="left"/>
+      <w:pPr>
+        <w:ind w:left="1800" w:hanging="360"/>
+      </w:pPr>
+      <w:rPr>
+        <w:rFonts w:ascii="Courier New" w:hAnsi="Courier New" w:cs="Courier New" w:hint="default"/>
+      </w:rPr>
+    </w:lvl>
+    <w:lvl w:ilvl="2" w:tplc="40090005" w:tentative="1">
+      <w:start w:val="1"/>
+      <w:numFmt w:val="bullet"/>
+      <w:lvlText w:val=""/>
+      <w:lvlJc w:val="left"/>
+      <w:pPr>
+        <w:ind w:left="2520" w:hanging="360"/>
+      </w:pPr>
+      <w:rPr>
+        <w:rFonts w:ascii="Wingdings" w:hAnsi="Wingdings" w:hint="default"/>
+      </w:rPr>
+    </w:lvl>
+    <w:lvl w:ilvl="3" w:tplc="40090001" w:tentative="1">
+      <w:start w:val="1"/>
+      <w:numFmt w:val="bullet"/>
+      <w:lvlText w:val=""/>
+      <w:lvlJc w:val="left"/>
+      <w:pPr>
+        <w:ind w:left="3240" w:hanging="360"/>
+      </w:pPr>
+      <w:rPr>
+        <w:rFonts w:ascii="Symbol" w:hAnsi="Symbol" w:hint="default"/>
+      </w:rPr>
+    </w:lvl>
+    <w:lvl w:ilvl="4" w:tplc="40090003" w:tentative="1">
+      <w:start w:val="1"/>
+      <w:numFmt w:val="bullet"/>
+      <w:lvlText w:val="o"/>
+      <w:lvlJc w:val="left"/>
+      <w:pPr>
+        <w:ind w:left="3960" w:hanging="360"/>
+      </w:pPr>
+      <w:rPr>
+        <w:rFonts w:ascii="Courier New" w:hAnsi="Courier New" w:cs="Courier New" w:hint="default"/>
+      </w:rPr>
+    </w:lvl>
+    <w:lvl w:ilvl="5" w:tplc="40090005" w:tentative="1">
+      <w:start w:val="1"/>
+      <w:numFmt w:val="bullet"/>
+      <w:lvlText w:val=""/>
+      <w:lvlJc w:val="left"/>
+      <w:pPr>
+        <w:ind w:left="4680" w:hanging="360"/>
+      </w:pPr>
+      <w:rPr>
+        <w:rFonts w:ascii="Wingdings" w:hAnsi="Wingdings" w:hint="default"/>
+      </w:rPr>
+    </w:lvl>
+    <w:lvl w:ilvl="6" w:tplc="40090001" w:tentative="1">
+      <w:start w:val="1"/>
+      <w:numFmt w:val="bullet"/>
+      <w:lvlText w:val=""/>
+      <w:lvlJc w:val="left"/>
+      <w:pPr>
+        <w:ind w:left="5400" w:hanging="360"/>
+      </w:pPr>
+      <w:rPr>
+        <w:rFonts w:ascii="Symbol" w:hAnsi="Symbol" w:hint="default"/>
+      </w:rPr>
+    </w:lvl>
+    <w:lvl w:ilvl="7" w:tplc="40090003" w:tentative="1">
+      <w:start w:val="1"/>
+      <w:numFmt w:val="bullet"/>
+      <w:lvlText w:val="o"/>
+      <w:lvlJc w:val="left"/>
+      <w:pPr>
+        <w:ind w:left="6120" w:hanging="360"/>
+      </w:pPr>
+      <w:rPr>
+        <w:rFonts w:ascii="Courier New" w:hAnsi="Courier New" w:cs="Courier New" w:hint="default"/>
+      </w:rPr>
+    </w:lvl>
+    <w:lvl w:ilvl="8" w:tplc="40090005" w:tentative="1">
+      <w:start w:val="1"/>
+      <w:numFmt w:val="bullet"/>
+      <w:lvlText w:val=""/>
+      <w:lvlJc w:val="left"/>
+      <w:pPr>
+        <w:ind w:left="6840" w:hanging="360"/>
+      </w:pPr>
+      <w:rPr>
+        <w:rFonts w:ascii="Wingdings" w:hAnsi="Wingdings" w:hint="default"/>
+      </w:rPr>
+    </w:lvl>
+  </w:abstractNum>
+  <w:abstractNum w:abstractNumId="3" w15:restartNumberingAfterBreak="0">
     <w:nsid w:val="276B76C1"/>
     <w:multiLevelType w:val="hybridMultilevel"/>
     <w:tmpl w:val="43EC434E"/>
@@ -1410,7 +1284,233 @@
       </w:rPr>
     </w:lvl>
   </w:abstractNum>
-  <w:abstractNum w:abstractNumId="3" w15:restartNumberingAfterBreak="0">
+  <w:abstractNum w:abstractNumId="4" w15:restartNumberingAfterBreak="0">
+    <w:nsid w:val="44B04B36"/>
+    <w:multiLevelType w:val="hybridMultilevel"/>
+    <w:tmpl w:val="595222F4"/>
+    <w:lvl w:ilvl="0" w:tplc="40090001">
+      <w:start w:val="1"/>
+      <w:numFmt w:val="bullet"/>
+      <w:lvlText w:val=""/>
+      <w:lvlJc w:val="left"/>
+      <w:pPr>
+        <w:ind w:left="1080" w:hanging="360"/>
+      </w:pPr>
+      <w:rPr>
+        <w:rFonts w:ascii="Symbol" w:hAnsi="Symbol" w:hint="default"/>
+      </w:rPr>
+    </w:lvl>
+    <w:lvl w:ilvl="1" w:tplc="40090003" w:tentative="1">
+      <w:start w:val="1"/>
+      <w:numFmt w:val="bullet"/>
+      <w:lvlText w:val="o"/>
+      <w:lvlJc w:val="left"/>
+      <w:pPr>
+        <w:ind w:left="1800" w:hanging="360"/>
+      </w:pPr>
+      <w:rPr>
+        <w:rFonts w:ascii="Courier New" w:hAnsi="Courier New" w:cs="Courier New" w:hint="default"/>
+      </w:rPr>
+    </w:lvl>
+    <w:lvl w:ilvl="2" w:tplc="40090005" w:tentative="1">
+      <w:start w:val="1"/>
+      <w:numFmt w:val="bullet"/>
+      <w:lvlText w:val=""/>
+      <w:lvlJc w:val="left"/>
+      <w:pPr>
+        <w:ind w:left="2520" w:hanging="360"/>
+      </w:pPr>
+      <w:rPr>
+        <w:rFonts w:ascii="Wingdings" w:hAnsi="Wingdings" w:hint="default"/>
+      </w:rPr>
+    </w:lvl>
+    <w:lvl w:ilvl="3" w:tplc="40090001" w:tentative="1">
+      <w:start w:val="1"/>
+      <w:numFmt w:val="bullet"/>
+      <w:lvlText w:val=""/>
+      <w:lvlJc w:val="left"/>
+      <w:pPr>
+        <w:ind w:left="3240" w:hanging="360"/>
+      </w:pPr>
+      <w:rPr>
+        <w:rFonts w:ascii="Symbol" w:hAnsi="Symbol" w:hint="default"/>
+      </w:rPr>
+    </w:lvl>
+    <w:lvl w:ilvl="4" w:tplc="40090003" w:tentative="1">
+      <w:start w:val="1"/>
+      <w:numFmt w:val="bullet"/>
+      <w:lvlText w:val="o"/>
+      <w:lvlJc w:val="left"/>
+      <w:pPr>
+        <w:ind w:left="3960" w:hanging="360"/>
+      </w:pPr>
+      <w:rPr>
+        <w:rFonts w:ascii="Courier New" w:hAnsi="Courier New" w:cs="Courier New" w:hint="default"/>
+      </w:rPr>
+    </w:lvl>
+    <w:lvl w:ilvl="5" w:tplc="40090005" w:tentative="1">
+      <w:start w:val="1"/>
+      <w:numFmt w:val="bullet"/>
+      <w:lvlText w:val=""/>
+      <w:lvlJc w:val="left"/>
+      <w:pPr>
+        <w:ind w:left="4680" w:hanging="360"/>
+      </w:pPr>
+      <w:rPr>
+        <w:rFonts w:ascii="Wingdings" w:hAnsi="Wingdings" w:hint="default"/>
+      </w:rPr>
+    </w:lvl>
+    <w:lvl w:ilvl="6" w:tplc="40090001" w:tentative="1">
+      <w:start w:val="1"/>
+      <w:numFmt w:val="bullet"/>
+      <w:lvlText w:val=""/>
+      <w:lvlJc w:val="left"/>
+      <w:pPr>
+        <w:ind w:left="5400" w:hanging="360"/>
+      </w:pPr>
+      <w:rPr>
+        <w:rFonts w:ascii="Symbol" w:hAnsi="Symbol" w:hint="default"/>
+      </w:rPr>
+    </w:lvl>
+    <w:lvl w:ilvl="7" w:tplc="40090003" w:tentative="1">
+      <w:start w:val="1"/>
+      <w:numFmt w:val="bullet"/>
+      <w:lvlText w:val="o"/>
+      <w:lvlJc w:val="left"/>
+      <w:pPr>
+        <w:ind w:left="6120" w:hanging="360"/>
+      </w:pPr>
+      <w:rPr>
+        <w:rFonts w:ascii="Courier New" w:hAnsi="Courier New" w:cs="Courier New" w:hint="default"/>
+      </w:rPr>
+    </w:lvl>
+    <w:lvl w:ilvl="8" w:tplc="40090005" w:tentative="1">
+      <w:start w:val="1"/>
+      <w:numFmt w:val="bullet"/>
+      <w:lvlText w:val=""/>
+      <w:lvlJc w:val="left"/>
+      <w:pPr>
+        <w:ind w:left="6840" w:hanging="360"/>
+      </w:pPr>
+      <w:rPr>
+        <w:rFonts w:ascii="Wingdings" w:hAnsi="Wingdings" w:hint="default"/>
+      </w:rPr>
+    </w:lvl>
+  </w:abstractNum>
+  <w:abstractNum w:abstractNumId="5" w15:restartNumberingAfterBreak="0">
+    <w:nsid w:val="621B0433"/>
+    <w:multiLevelType w:val="hybridMultilevel"/>
+    <w:tmpl w:val="B56469EC"/>
+    <w:lvl w:ilvl="0" w:tplc="40090001">
+      <w:start w:val="1"/>
+      <w:numFmt w:val="bullet"/>
+      <w:lvlText w:val=""/>
+      <w:lvlJc w:val="left"/>
+      <w:pPr>
+        <w:ind w:left="1080" w:hanging="360"/>
+      </w:pPr>
+      <w:rPr>
+        <w:rFonts w:ascii="Symbol" w:hAnsi="Symbol" w:hint="default"/>
+      </w:rPr>
+    </w:lvl>
+    <w:lvl w:ilvl="1" w:tplc="40090003" w:tentative="1">
+      <w:start w:val="1"/>
+      <w:numFmt w:val="bullet"/>
+      <w:lvlText w:val="o"/>
+      <w:lvlJc w:val="left"/>
+      <w:pPr>
+        <w:ind w:left="1800" w:hanging="360"/>
+      </w:pPr>
+      <w:rPr>
+        <w:rFonts w:ascii="Courier New" w:hAnsi="Courier New" w:cs="Courier New" w:hint="default"/>
+      </w:rPr>
+    </w:lvl>
+    <w:lvl w:ilvl="2" w:tplc="40090005" w:tentative="1">
+      <w:start w:val="1"/>
+      <w:numFmt w:val="bullet"/>
+      <w:lvlText w:val=""/>
+      <w:lvlJc w:val="left"/>
+      <w:pPr>
+        <w:ind w:left="2520" w:hanging="360"/>
+      </w:pPr>
+      <w:rPr>
+        <w:rFonts w:ascii="Wingdings" w:hAnsi="Wingdings" w:hint="default"/>
+      </w:rPr>
+    </w:lvl>
+    <w:lvl w:ilvl="3" w:tplc="40090001" w:tentative="1">
+      <w:start w:val="1"/>
+      <w:numFmt w:val="bullet"/>
+      <w:lvlText w:val=""/>
+      <w:lvlJc w:val="left"/>
+      <w:pPr>
+        <w:ind w:left="3240" w:hanging="360"/>
+      </w:pPr>
+      <w:rPr>
+        <w:rFonts w:ascii="Symbol" w:hAnsi="Symbol" w:hint="default"/>
+      </w:rPr>
+    </w:lvl>
+    <w:lvl w:ilvl="4" w:tplc="40090003" w:tentative="1">
+      <w:start w:val="1"/>
+      <w:numFmt w:val="bullet"/>
+      <w:lvlText w:val="o"/>
+      <w:lvlJc w:val="left"/>
+      <w:pPr>
+        <w:ind w:left="3960" w:hanging="360"/>
+      </w:pPr>
+      <w:rPr>
+        <w:rFonts w:ascii="Courier New" w:hAnsi="Courier New" w:cs="Courier New" w:hint="default"/>
+      </w:rPr>
+    </w:lvl>
+    <w:lvl w:ilvl="5" w:tplc="40090005" w:tentative="1">
+      <w:start w:val="1"/>
+      <w:numFmt w:val="bullet"/>
+      <w:lvlText w:val=""/>
+      <w:lvlJc w:val="left"/>
+      <w:pPr>
+        <w:ind w:left="4680" w:hanging="360"/>
+      </w:pPr>
+      <w:rPr>
+        <w:rFonts w:ascii="Wingdings" w:hAnsi="Wingdings" w:hint="default"/>
+      </w:rPr>
+    </w:lvl>
+    <w:lvl w:ilvl="6" w:tplc="40090001" w:tentative="1">
+      <w:start w:val="1"/>
+      <w:numFmt w:val="bullet"/>
+      <w:lvlText w:val=""/>
+      <w:lvlJc w:val="left"/>
+      <w:pPr>
+        <w:ind w:left="5400" w:hanging="360"/>
+      </w:pPr>
+      <w:rPr>
+        <w:rFonts w:ascii="Symbol" w:hAnsi="Symbol" w:hint="default"/>
+      </w:rPr>
+    </w:lvl>
+    <w:lvl w:ilvl="7" w:tplc="40090003" w:tentative="1">
+      <w:start w:val="1"/>
+      <w:numFmt w:val="bullet"/>
+      <w:lvlText w:val="o"/>
+      <w:lvlJc w:val="left"/>
+      <w:pPr>
+        <w:ind w:left="6120" w:hanging="360"/>
+      </w:pPr>
+      <w:rPr>
+        <w:rFonts w:ascii="Courier New" w:hAnsi="Courier New" w:cs="Courier New" w:hint="default"/>
+      </w:rPr>
+    </w:lvl>
+    <w:lvl w:ilvl="8" w:tplc="40090005" w:tentative="1">
+      <w:start w:val="1"/>
+      <w:numFmt w:val="bullet"/>
+      <w:lvlText w:val=""/>
+      <w:lvlJc w:val="left"/>
+      <w:pPr>
+        <w:ind w:left="6840" w:hanging="360"/>
+      </w:pPr>
+      <w:rPr>
+        <w:rFonts w:ascii="Wingdings" w:hAnsi="Wingdings" w:hint="default"/>
+      </w:rPr>
+    </w:lvl>
+  </w:abstractNum>
+  <w:abstractNum w:abstractNumId="6" w15:restartNumberingAfterBreak="0">
     <w:nsid w:val="7BF37681"/>
     <w:multiLevelType w:val="multilevel"/>
     <w:tmpl w:val="EB7A45C0"/>
@@ -1524,16 +1624,25 @@
     </w:lvl>
   </w:abstractNum>
   <w:num w:numId="1" w16cid:durableId="1209492215">
-    <w:abstractNumId w:val="3"/>
+    <w:abstractNumId w:val="6"/>
   </w:num>
   <w:num w:numId="2" w16cid:durableId="67848110">
-    <w:abstractNumId w:val="2"/>
+    <w:abstractNumId w:val="3"/>
   </w:num>
   <w:num w:numId="3" w16cid:durableId="1185245898">
     <w:abstractNumId w:val="1"/>
   </w:num>
   <w:num w:numId="4" w16cid:durableId="2031296450">
     <w:abstractNumId w:val="0"/>
+  </w:num>
+  <w:num w:numId="5" w16cid:durableId="1495876621">
+    <w:abstractNumId w:val="5"/>
+  </w:num>
+  <w:num w:numId="6" w16cid:durableId="761143735">
+    <w:abstractNumId w:val="2"/>
+  </w:num>
+  <w:num w:numId="7" w16cid:durableId="909122509">
+    <w:abstractNumId w:val="4"/>
   </w:num>
 </w:numbering>
 </file>
@@ -1661,6 +1770,7 @@
     <w:lsdException w:name="HTML Sample" w:semiHidden="1" w:unhideWhenUsed="1"/>
     <w:lsdException w:name="HTML Typewriter" w:semiHidden="1" w:unhideWhenUsed="1"/>
     <w:lsdException w:name="HTML Variable" w:semiHidden="1" w:unhideWhenUsed="1"/>
+    <w:lsdException w:name="Normal Table" w:semiHidden="1" w:unhideWhenUsed="1"/>
     <w:lsdException w:name="annotation subject" w:semiHidden="1" w:unhideWhenUsed="1"/>
     <w:lsdException w:name="No List" w:semiHidden="1" w:unhideWhenUsed="1"/>
     <w:lsdException w:name="Outline List 1" w:semiHidden="1" w:unhideWhenUsed="1"/>
@@ -1707,8 +1817,10 @@
     <w:lsdException w:name="Table Subtle 2" w:semiHidden="1" w:unhideWhenUsed="1"/>
     <w:lsdException w:name="Table Web 1" w:semiHidden="1" w:unhideWhenUsed="1"/>
     <w:lsdException w:name="Table Web 2" w:semiHidden="1" w:unhideWhenUsed="1"/>
+    <w:lsdException w:name="Table Web 3" w:semiHidden="1" w:unhideWhenUsed="1"/>
     <w:lsdException w:name="Balloon Text" w:semiHidden="1" w:unhideWhenUsed="1"/>
     <w:lsdException w:name="Table Grid" w:uiPriority="39"/>
+    <w:lsdException w:name="Table Theme" w:semiHidden="1" w:unhideWhenUsed="1"/>
     <w:lsdException w:name="Placeholder Text" w:semiHidden="1"/>
     <w:lsdException w:name="No Spacing" w:uiPriority="1" w:qFormat="1"/>
     <w:lsdException w:name="Light Shading" w:uiPriority="60"/>

</xml_diff>